<commit_message>
authority scenario and use cases
</commit_message>
<xml_diff>
--- a/RASD/scenario authority.docx
+++ b/RASD/scenario authority.docx
@@ -41,14 +41,12 @@
         </w:rPr>
         <w:t xml:space="preserve"> is a </w:t>
       </w:r>
-      <w:proofErr w:type="gramStart"/>
-      <w:r>
-        <w:rPr>
-          <w:lang w:val="en-GB"/>
-        </w:rPr>
-        <w:t>policeman</w:t>
-      </w:r>
-      <w:proofErr w:type="gramEnd"/>
+      <w:r>
+        <w:rPr>
+          <w:lang w:val="en-GB"/>
+        </w:rPr>
+        <w:t>police officer</w:t>
+      </w:r>
       <w:r>
         <w:rPr>
           <w:lang w:val="en-GB"/>
@@ -67,14 +65,12 @@
         </w:rPr>
         <w:t xml:space="preserve">ues, Mr. Del Forte said him that he had installed a fantastic app called SafeStreets that helps authorities in discovering traffic violations. </w:t>
       </w:r>
-      <w:proofErr w:type="gramStart"/>
-      <w:r>
-        <w:rPr>
-          <w:lang w:val="en-GB"/>
-        </w:rPr>
-        <w:t>So</w:t>
-      </w:r>
-      <w:proofErr w:type="gramEnd"/>
+      <w:r>
+        <w:rPr>
+          <w:lang w:val="en-GB"/>
+        </w:rPr>
+        <w:t>Therefore</w:t>
+      </w:r>
       <w:r>
         <w:rPr>
           <w:lang w:val="en-GB"/>
@@ -107,14 +103,12 @@
         </w:rPr>
         <w:t xml:space="preserve">e followed his usual patrol ride, but each </w:t>
       </w:r>
-      <w:proofErr w:type="gramStart"/>
-      <w:r>
-        <w:rPr>
-          <w:lang w:val="en-GB"/>
-        </w:rPr>
-        <w:t>times</w:t>
-      </w:r>
-      <w:proofErr w:type="gramEnd"/>
+      <w:r>
+        <w:rPr>
+          <w:lang w:val="en-GB"/>
+        </w:rPr>
+        <w:t>times,</w:t>
+      </w:r>
       <w:r>
         <w:rPr>
           <w:lang w:val="en-GB"/>
@@ -137,21 +131,7 @@
         <w:rPr>
           <w:lang w:val="en-GB"/>
         </w:rPr>
-        <w:t xml:space="preserve"> to </w:t>
-      </w:r>
-      <w:proofErr w:type="gramStart"/>
-      <w:r>
-        <w:rPr>
-          <w:lang w:val="en-GB"/>
-        </w:rPr>
-        <w:t>be notified</w:t>
-      </w:r>
-      <w:proofErr w:type="gramEnd"/>
-      <w:r>
-        <w:rPr>
-          <w:lang w:val="en-GB"/>
-        </w:rPr>
-        <w:t xml:space="preserve"> when</w:t>
+        <w:t xml:space="preserve"> to be notified when</w:t>
       </w:r>
       <w:r>
         <w:rPr>
@@ -211,14 +191,12 @@
         </w:rPr>
         <w:t xml:space="preserve"> decided to go to the traffic violation reported by SafeStreets, he was able to communicate it to his colleagues by sending a notification through the app. In this way, he avoided that two </w:t>
       </w:r>
-      <w:proofErr w:type="gramStart"/>
-      <w:r>
-        <w:rPr>
-          <w:lang w:val="en-GB"/>
-        </w:rPr>
-        <w:t>policemen</w:t>
-      </w:r>
-      <w:proofErr w:type="gramEnd"/>
+      <w:r>
+        <w:rPr>
+          <w:lang w:val="en-GB"/>
+        </w:rPr>
+        <w:t>police officers</w:t>
+      </w:r>
       <w:r>
         <w:rPr>
           <w:lang w:val="en-GB"/>
@@ -231,22 +209,1624 @@
         </w:rPr>
         <w:t xml:space="preserve">see if there were traffic </w:t>
       </w:r>
-      <w:proofErr w:type="gramStart"/>
-      <w:r>
-        <w:rPr>
-          <w:lang w:val="en-GB"/>
-        </w:rPr>
-        <w:t>violations</w:t>
-      </w:r>
-      <w:proofErr w:type="gramEnd"/>
-      <w:r>
-        <w:rPr>
-          <w:lang w:val="en-GB"/>
-        </w:rPr>
-        <w:t xml:space="preserve"> for which he wasn’t notified (maybe because he was a bit far from them) and so he could decide to go there to verify them. In fact, if an authority opens SafeStreets app, there is a list of traffic violations published by the end users again with type of traffic violation, date, time, position and description.</w:t>
-      </w:r>
-      <w:bookmarkStart w:id="0" w:name="_GoBack"/>
-      <w:bookmarkEnd w:id="0"/>
+      <w:r>
+        <w:rPr>
+          <w:lang w:val="en-GB"/>
+        </w:rPr>
+        <w:t>violations,</w:t>
+      </w:r>
+      <w:r>
+        <w:rPr>
+          <w:lang w:val="en-GB"/>
+        </w:rPr>
+        <w:t xml:space="preserve"> for which he </w:t>
+      </w:r>
+      <w:r>
+        <w:rPr>
+          <w:lang w:val="en-GB"/>
+        </w:rPr>
+        <w:t>was not</w:t>
+      </w:r>
+      <w:r>
+        <w:rPr>
+          <w:lang w:val="en-GB"/>
+        </w:rPr>
+        <w:t xml:space="preserve"> notified (maybe because he was a bit far from them) and so he could decide to go there to verify them. In fact, if an authority opens SafeStreets app, there is a list of traffic violations published by the end users again with type of traffic violation, date, time, position and description.</w:t>
+      </w:r>
+    </w:p>
+    <w:p>
+      <w:pPr>
+        <w:rPr>
+          <w:lang w:val="en-GB"/>
+        </w:rPr>
+      </w:pPr>
+    </w:p>
+    <w:p>
+      <w:pPr>
+        <w:rPr>
+          <w:lang w:val="en-GB"/>
+        </w:rPr>
+      </w:pPr>
+      <w:r>
+        <w:rPr>
+          <w:lang w:val="en-GB"/>
+        </w:rPr>
+        <w:t>Scenario 4</w:t>
+      </w:r>
+    </w:p>
+    <w:p>
+      <w:pPr>
+        <w:rPr>
+          <w:lang w:val="en-GB"/>
+        </w:rPr>
+      </w:pPr>
+      <w:r>
+        <w:rPr>
+          <w:lang w:val="en-GB"/>
+        </w:rPr>
+        <w:t>Mr. Ryan is the</w:t>
+      </w:r>
+      <w:r>
+        <w:rPr>
+          <w:lang w:val="en-GB"/>
+        </w:rPr>
+        <w:t xml:space="preserve"> new</w:t>
+      </w:r>
+      <w:r>
+        <w:rPr>
+          <w:lang w:val="en-GB"/>
+        </w:rPr>
+        <w:t xml:space="preserve"> police commissioner of the police station of Milan. Among his duties, he has also to decide in which areas of Milan it is better to control if there are traffic violations and in particular parking violations. </w:t>
+      </w:r>
+      <w:r>
+        <w:rPr>
+          <w:lang w:val="en-GB"/>
+        </w:rPr>
+        <w:t>At the beginning, he used to maintain the same areas checked by his predecessor, but there were some areas that did not present many traffic violations and so it was a waste of resources. Fortunately, he discovered SafeStreets software. By binding the past data regarding traffic violations in Milan and the new data coming from SafeStreets, the efficiency of his job improved a lot.</w:t>
+      </w:r>
+      <w:r>
+        <w:rPr>
+          <w:lang w:val="en-GB"/>
+        </w:rPr>
+        <w:t xml:space="preserve"> In fact, through SafeStreets app it is possible to see in which areas there is the highest number of traffic violations, at what time there are many infringements and which are the most common types of violations. </w:t>
+      </w:r>
+    </w:p>
+    <w:p>
+      <w:pPr>
+        <w:rPr>
+          <w:lang w:val="en-GB"/>
+        </w:rPr>
+      </w:pPr>
+    </w:p>
+    <w:p>
+      <w:pPr>
+        <w:rPr>
+          <w:lang w:val="en-GB"/>
+        </w:rPr>
+      </w:pPr>
+    </w:p>
+    <w:p>
+      <w:pPr>
+        <w:rPr>
+          <w:lang w:val="en-GB"/>
+        </w:rPr>
+      </w:pPr>
+    </w:p>
+    <w:p>
+      <w:pPr>
+        <w:rPr>
+          <w:lang w:val="en-GB"/>
+        </w:rPr>
+      </w:pPr>
+    </w:p>
+    <w:p>
+      <w:pPr>
+        <w:rPr>
+          <w:lang w:val="en-GB"/>
+        </w:rPr>
+      </w:pPr>
+    </w:p>
+    <w:p>
+      <w:pPr>
+        <w:rPr>
+          <w:lang w:val="en-GB"/>
+        </w:rPr>
+      </w:pPr>
+    </w:p>
+    <w:p>
+      <w:pPr>
+        <w:rPr>
+          <w:lang w:val="en-GB"/>
+        </w:rPr>
+      </w:pPr>
+    </w:p>
+    <w:p>
+      <w:pPr>
+        <w:rPr>
+          <w:lang w:val="en-GB"/>
+        </w:rPr>
+      </w:pPr>
+    </w:p>
+    <w:p>
+      <w:pPr>
+        <w:rPr>
+          <w:lang w:val="en-GB"/>
+        </w:rPr>
+      </w:pPr>
+    </w:p>
+    <w:p>
+      <w:pPr>
+        <w:rPr>
+          <w:lang w:val="en-GB"/>
+        </w:rPr>
+      </w:pPr>
+    </w:p>
+    <w:p>
+      <w:pPr>
+        <w:rPr>
+          <w:lang w:val="en-GB"/>
+        </w:rPr>
+      </w:pPr>
+    </w:p>
+    <w:p>
+      <w:pPr>
+        <w:rPr>
+          <w:lang w:val="en-GB"/>
+        </w:rPr>
+      </w:pPr>
+    </w:p>
+    <w:tbl>
+      <w:tblPr>
+        <w:tblStyle w:val="Grigliatabella"/>
+        <w:tblW w:w="0" w:type="auto"/>
+        <w:tblLook w:val="04A0" w:firstRow="1" w:lastRow="0" w:firstColumn="1" w:lastColumn="0" w:noHBand="0" w:noVBand="1"/>
+      </w:tblPr>
+      <w:tblGrid>
+        <w:gridCol w:w="4814"/>
+        <w:gridCol w:w="4814"/>
+      </w:tblGrid>
+      <w:tr>
+        <w:tc>
+          <w:tcPr>
+            <w:tcW w:w="4814" w:type="dxa"/>
+          </w:tcPr>
+          <w:p>
+            <w:pPr>
+              <w:rPr>
+                <w:lang w:val="en-GB"/>
+              </w:rPr>
+            </w:pPr>
+            <w:r>
+              <w:rPr>
+                <w:lang w:val="en-GB"/>
+              </w:rPr>
+              <w:lastRenderedPageBreak/>
+              <w:t>Name</w:t>
+            </w:r>
+          </w:p>
+        </w:tc>
+        <w:tc>
+          <w:tcPr>
+            <w:tcW w:w="4814" w:type="dxa"/>
+          </w:tcPr>
+          <w:p>
+            <w:pPr>
+              <w:rPr>
+                <w:lang w:val="en-GB"/>
+              </w:rPr>
+            </w:pPr>
+            <w:r>
+              <w:rPr>
+                <w:lang w:val="en-GB"/>
+              </w:rPr>
+              <w:t>Notify other authorities</w:t>
+            </w:r>
+          </w:p>
+        </w:tc>
+      </w:tr>
+      <w:tr>
+        <w:tc>
+          <w:tcPr>
+            <w:tcW w:w="4814" w:type="dxa"/>
+          </w:tcPr>
+          <w:p>
+            <w:pPr>
+              <w:rPr>
+                <w:lang w:val="en-GB"/>
+              </w:rPr>
+            </w:pPr>
+            <w:r>
+              <w:rPr>
+                <w:lang w:val="en-GB"/>
+              </w:rPr>
+              <w:t>Actor</w:t>
+            </w:r>
+          </w:p>
+        </w:tc>
+        <w:tc>
+          <w:tcPr>
+            <w:tcW w:w="4814" w:type="dxa"/>
+          </w:tcPr>
+          <w:p>
+            <w:pPr>
+              <w:rPr>
+                <w:lang w:val="en-GB"/>
+              </w:rPr>
+            </w:pPr>
+            <w:r>
+              <w:rPr>
+                <w:lang w:val="en-GB"/>
+              </w:rPr>
+              <w:t>Authority</w:t>
+            </w:r>
+          </w:p>
+        </w:tc>
+      </w:tr>
+      <w:tr>
+        <w:tc>
+          <w:tcPr>
+            <w:tcW w:w="4814" w:type="dxa"/>
+          </w:tcPr>
+          <w:p>
+            <w:pPr>
+              <w:rPr>
+                <w:lang w:val="en-GB"/>
+              </w:rPr>
+            </w:pPr>
+            <w:r>
+              <w:rPr>
+                <w:lang w:val="en-GB"/>
+              </w:rPr>
+              <w:t>Entry Condition</w:t>
+            </w:r>
+          </w:p>
+        </w:tc>
+        <w:tc>
+          <w:tcPr>
+            <w:tcW w:w="4814" w:type="dxa"/>
+          </w:tcPr>
+          <w:p>
+            <w:pPr>
+              <w:pStyle w:val="Paragrafoelenco"/>
+              <w:numPr>
+                <w:ilvl w:val="0"/>
+                <w:numId w:val="1"/>
+              </w:numPr>
+              <w:rPr>
+                <w:lang w:val="en-GB"/>
+              </w:rPr>
+            </w:pPr>
+            <w:r>
+              <w:rPr>
+                <w:lang w:val="en-GB"/>
+              </w:rPr>
+              <w:t xml:space="preserve">Authority wants to go to verify if a traffic </w:t>
+            </w:r>
+            <w:r>
+              <w:rPr>
+                <w:lang w:val="en-GB"/>
+              </w:rPr>
+              <w:t>violation</w:t>
+            </w:r>
+            <w:r>
+              <w:rPr>
+                <w:lang w:val="en-GB"/>
+              </w:rPr>
+              <w:t xml:space="preserve"> is true</w:t>
+            </w:r>
+          </w:p>
+          <w:p>
+            <w:pPr>
+              <w:pStyle w:val="Paragrafoelenco"/>
+              <w:numPr>
+                <w:ilvl w:val="0"/>
+                <w:numId w:val="1"/>
+              </w:numPr>
+              <w:rPr>
+                <w:lang w:val="en-GB"/>
+              </w:rPr>
+            </w:pPr>
+            <w:r>
+              <w:rPr>
+                <w:lang w:val="en-GB"/>
+              </w:rPr>
+              <w:t>Authority wants to avoid that another authority goes to the same traffic violation</w:t>
+            </w:r>
+          </w:p>
+          <w:p>
+            <w:pPr>
+              <w:pStyle w:val="Paragrafoelenco"/>
+              <w:numPr>
+                <w:ilvl w:val="0"/>
+                <w:numId w:val="1"/>
+              </w:numPr>
+              <w:rPr>
+                <w:lang w:val="en-GB"/>
+              </w:rPr>
+            </w:pPr>
+            <w:r>
+              <w:rPr>
+                <w:lang w:val="en-GB"/>
+              </w:rPr>
+              <w:t>The end users published some traffic violations</w:t>
+            </w:r>
+          </w:p>
+        </w:tc>
+      </w:tr>
+      <w:tr>
+        <w:tc>
+          <w:tcPr>
+            <w:tcW w:w="4814" w:type="dxa"/>
+          </w:tcPr>
+          <w:p>
+            <w:pPr>
+              <w:rPr>
+                <w:lang w:val="en-GB"/>
+              </w:rPr>
+            </w:pPr>
+            <w:r>
+              <w:rPr>
+                <w:lang w:val="en-GB"/>
+              </w:rPr>
+              <w:t>Event Flow</w:t>
+            </w:r>
+          </w:p>
+        </w:tc>
+        <w:tc>
+          <w:tcPr>
+            <w:tcW w:w="4814" w:type="dxa"/>
+          </w:tcPr>
+          <w:p>
+            <w:pPr>
+              <w:pStyle w:val="Paragrafoelenco"/>
+              <w:numPr>
+                <w:ilvl w:val="0"/>
+                <w:numId w:val="2"/>
+              </w:numPr>
+              <w:rPr>
+                <w:lang w:val="en-GB"/>
+              </w:rPr>
+            </w:pPr>
+            <w:r>
+              <w:rPr>
+                <w:lang w:val="en-GB"/>
+              </w:rPr>
+              <w:t>Authority opens SafeStreets app</w:t>
+            </w:r>
+          </w:p>
+          <w:p>
+            <w:pPr>
+              <w:pStyle w:val="Paragrafoelenco"/>
+              <w:numPr>
+                <w:ilvl w:val="0"/>
+                <w:numId w:val="2"/>
+              </w:numPr>
+              <w:rPr>
+                <w:lang w:val="en-GB"/>
+              </w:rPr>
+            </w:pPr>
+            <w:r>
+              <w:rPr>
+                <w:lang w:val="en-GB"/>
+              </w:rPr>
+              <w:t>Authority logs in</w:t>
+            </w:r>
+          </w:p>
+          <w:p>
+            <w:pPr>
+              <w:pStyle w:val="Paragrafoelenco"/>
+              <w:numPr>
+                <w:ilvl w:val="0"/>
+                <w:numId w:val="2"/>
+              </w:numPr>
+              <w:rPr>
+                <w:lang w:val="en-GB"/>
+              </w:rPr>
+            </w:pPr>
+            <w:r>
+              <w:rPr>
+                <w:lang w:val="en-GB"/>
+              </w:rPr>
+              <w:t>Authority looks for new traffic violations published by the end users</w:t>
+            </w:r>
+          </w:p>
+          <w:p>
+            <w:pPr>
+              <w:pStyle w:val="Paragrafoelenco"/>
+              <w:numPr>
+                <w:ilvl w:val="0"/>
+                <w:numId w:val="2"/>
+              </w:numPr>
+              <w:rPr>
+                <w:lang w:val="en-GB"/>
+              </w:rPr>
+            </w:pPr>
+            <w:r>
+              <w:rPr>
+                <w:lang w:val="en-GB"/>
+              </w:rPr>
+              <w:t>Authority finds a traffic violation that it can be better to verify its validity</w:t>
+            </w:r>
+          </w:p>
+          <w:p>
+            <w:pPr>
+              <w:pStyle w:val="Paragrafoelenco"/>
+              <w:numPr>
+                <w:ilvl w:val="0"/>
+                <w:numId w:val="2"/>
+              </w:numPr>
+              <w:rPr>
+                <w:lang w:val="en-GB"/>
+              </w:rPr>
+            </w:pPr>
+            <w:r>
+              <w:rPr>
+                <w:lang w:val="en-GB"/>
+              </w:rPr>
+              <w:t>Authority clicks on this traffic violation</w:t>
+            </w:r>
+          </w:p>
+          <w:p>
+            <w:pPr>
+              <w:pStyle w:val="Paragrafoelenco"/>
+              <w:numPr>
+                <w:ilvl w:val="0"/>
+                <w:numId w:val="2"/>
+              </w:numPr>
+              <w:rPr>
+                <w:lang w:val="en-GB"/>
+              </w:rPr>
+            </w:pPr>
+            <w:r>
+              <w:rPr>
+                <w:lang w:val="en-GB"/>
+              </w:rPr>
+              <w:t>Authority reads the details</w:t>
+            </w:r>
+          </w:p>
+          <w:p>
+            <w:pPr>
+              <w:pStyle w:val="Paragrafoelenco"/>
+              <w:numPr>
+                <w:ilvl w:val="0"/>
+                <w:numId w:val="2"/>
+              </w:numPr>
+              <w:rPr>
+                <w:lang w:val="en-GB"/>
+              </w:rPr>
+            </w:pPr>
+            <w:r>
+              <w:rPr>
+                <w:lang w:val="en-GB"/>
+              </w:rPr>
+              <w:t>Authority decides to go to verify if the traffic violation is true</w:t>
+            </w:r>
+          </w:p>
+          <w:p>
+            <w:pPr>
+              <w:pStyle w:val="Paragrafoelenco"/>
+              <w:numPr>
+                <w:ilvl w:val="0"/>
+                <w:numId w:val="2"/>
+              </w:numPr>
+              <w:rPr>
+                <w:lang w:val="en-GB"/>
+              </w:rPr>
+            </w:pPr>
+            <w:r>
+              <w:rPr>
+                <w:lang w:val="en-GB"/>
+              </w:rPr>
+              <w:t>Authority clicks on the button that allow to notify other authorities that he is going to verify this traffic violation</w:t>
+            </w:r>
+          </w:p>
+        </w:tc>
+      </w:tr>
+      <w:tr>
+        <w:tc>
+          <w:tcPr>
+            <w:tcW w:w="4814" w:type="dxa"/>
+          </w:tcPr>
+          <w:p>
+            <w:pPr>
+              <w:rPr>
+                <w:lang w:val="en-GB"/>
+              </w:rPr>
+            </w:pPr>
+            <w:r>
+              <w:rPr>
+                <w:lang w:val="en-GB"/>
+              </w:rPr>
+              <w:t>Exit Condition</w:t>
+            </w:r>
+          </w:p>
+        </w:tc>
+        <w:tc>
+          <w:tcPr>
+            <w:tcW w:w="4814" w:type="dxa"/>
+          </w:tcPr>
+          <w:p>
+            <w:pPr>
+              <w:pStyle w:val="Paragrafoelenco"/>
+              <w:numPr>
+                <w:ilvl w:val="0"/>
+                <w:numId w:val="3"/>
+              </w:numPr>
+              <w:rPr>
+                <w:lang w:val="en-GB"/>
+              </w:rPr>
+            </w:pPr>
+            <w:r>
+              <w:rPr>
+                <w:lang w:val="en-GB"/>
+              </w:rPr>
+              <w:t>Other authorities receive the notification</w:t>
+            </w:r>
+          </w:p>
+          <w:p>
+            <w:pPr>
+              <w:pStyle w:val="Paragrafoelenco"/>
+              <w:numPr>
+                <w:ilvl w:val="0"/>
+                <w:numId w:val="3"/>
+              </w:numPr>
+              <w:rPr>
+                <w:lang w:val="en-GB"/>
+              </w:rPr>
+            </w:pPr>
+            <w:r>
+              <w:rPr>
+                <w:lang w:val="en-GB"/>
+              </w:rPr>
+              <w:t>Only one authority goes to verify the validity of a traffic violation</w:t>
+            </w:r>
+          </w:p>
+        </w:tc>
+      </w:tr>
+      <w:tr>
+        <w:tc>
+          <w:tcPr>
+            <w:tcW w:w="4814" w:type="dxa"/>
+          </w:tcPr>
+          <w:p>
+            <w:pPr>
+              <w:rPr>
+                <w:lang w:val="en-GB"/>
+              </w:rPr>
+            </w:pPr>
+            <w:r>
+              <w:rPr>
+                <w:lang w:val="en-GB"/>
+              </w:rPr>
+              <w:t>Exceptions</w:t>
+            </w:r>
+          </w:p>
+        </w:tc>
+        <w:tc>
+          <w:tcPr>
+            <w:tcW w:w="4814" w:type="dxa"/>
+          </w:tcPr>
+          <w:p>
+            <w:pPr>
+              <w:pStyle w:val="Paragrafoelenco"/>
+              <w:numPr>
+                <w:ilvl w:val="0"/>
+                <w:numId w:val="4"/>
+              </w:numPr>
+              <w:rPr>
+                <w:lang w:val="en-GB"/>
+              </w:rPr>
+            </w:pPr>
+            <w:r>
+              <w:rPr>
+                <w:lang w:val="en-GB"/>
+              </w:rPr>
+              <w:t>There is a problem of internet connection and it is impossible to send or receive the notification</w:t>
+            </w:r>
+          </w:p>
+        </w:tc>
+      </w:tr>
+      <w:tr>
+        <w:tc>
+          <w:tcPr>
+            <w:tcW w:w="4814" w:type="dxa"/>
+          </w:tcPr>
+          <w:p>
+            <w:pPr>
+              <w:rPr>
+                <w:lang w:val="en-GB"/>
+              </w:rPr>
+            </w:pPr>
+            <w:r>
+              <w:rPr>
+                <w:lang w:val="en-GB"/>
+              </w:rPr>
+              <w:t>Special Requirements</w:t>
+            </w:r>
+          </w:p>
+        </w:tc>
+        <w:tc>
+          <w:tcPr>
+            <w:tcW w:w="4814" w:type="dxa"/>
+          </w:tcPr>
+          <w:p>
+            <w:pPr>
+              <w:rPr>
+                <w:lang w:val="en-GB"/>
+              </w:rPr>
+            </w:pPr>
+            <w:r>
+              <w:rPr>
+                <w:lang w:val="en-GB"/>
+              </w:rPr>
+              <w:t>If an authority decides to go to verify a traffic violation, he has to notify other authorities, otherwise it can happen that two authorities goes to verify the same traffic violation</w:t>
+            </w:r>
+          </w:p>
+        </w:tc>
+      </w:tr>
+    </w:tbl>
+    <w:p>
+      <w:pPr>
+        <w:rPr>
+          <w:lang w:val="en-GB"/>
+        </w:rPr>
+      </w:pPr>
+    </w:p>
+    <w:tbl>
+      <w:tblPr>
+        <w:tblStyle w:val="Grigliatabella"/>
+        <w:tblW w:w="0" w:type="auto"/>
+        <w:tblLook w:val="04A0" w:firstRow="1" w:lastRow="0" w:firstColumn="1" w:lastColumn="0" w:noHBand="0" w:noVBand="1"/>
+      </w:tblPr>
+      <w:tblGrid>
+        <w:gridCol w:w="4814"/>
+        <w:gridCol w:w="4814"/>
+      </w:tblGrid>
+      <w:tr>
+        <w:tc>
+          <w:tcPr>
+            <w:tcW w:w="4814" w:type="dxa"/>
+          </w:tcPr>
+          <w:p>
+            <w:pPr>
+              <w:rPr>
+                <w:lang w:val="en-GB"/>
+              </w:rPr>
+            </w:pPr>
+            <w:r>
+              <w:rPr>
+                <w:lang w:val="en-GB"/>
+              </w:rPr>
+              <w:t>Name</w:t>
+            </w:r>
+          </w:p>
+        </w:tc>
+        <w:tc>
+          <w:tcPr>
+            <w:tcW w:w="4814" w:type="dxa"/>
+          </w:tcPr>
+          <w:p>
+            <w:pPr>
+              <w:rPr>
+                <w:lang w:val="en-GB"/>
+              </w:rPr>
+            </w:pPr>
+            <w:r>
+              <w:rPr>
+                <w:lang w:val="en-GB"/>
+              </w:rPr>
+              <w:t>Be notified for near traffic violations</w:t>
+            </w:r>
+          </w:p>
+        </w:tc>
+      </w:tr>
+      <w:tr>
+        <w:tc>
+          <w:tcPr>
+            <w:tcW w:w="4814" w:type="dxa"/>
+          </w:tcPr>
+          <w:p>
+            <w:pPr>
+              <w:rPr>
+                <w:lang w:val="en-GB"/>
+              </w:rPr>
+            </w:pPr>
+            <w:r>
+              <w:rPr>
+                <w:lang w:val="en-GB"/>
+              </w:rPr>
+              <w:t>Actor</w:t>
+            </w:r>
+          </w:p>
+        </w:tc>
+        <w:tc>
+          <w:tcPr>
+            <w:tcW w:w="4814" w:type="dxa"/>
+          </w:tcPr>
+          <w:p>
+            <w:pPr>
+              <w:rPr>
+                <w:lang w:val="en-GB"/>
+              </w:rPr>
+            </w:pPr>
+            <w:r>
+              <w:rPr>
+                <w:lang w:val="en-GB"/>
+              </w:rPr>
+              <w:t>Authority</w:t>
+            </w:r>
+            <w:r>
+              <w:rPr>
+                <w:lang w:val="en-GB"/>
+              </w:rPr>
+              <w:t xml:space="preserve"> with the participation of the system</w:t>
+            </w:r>
+          </w:p>
+        </w:tc>
+      </w:tr>
+      <w:tr>
+        <w:tc>
+          <w:tcPr>
+            <w:tcW w:w="4814" w:type="dxa"/>
+          </w:tcPr>
+          <w:p>
+            <w:pPr>
+              <w:rPr>
+                <w:lang w:val="en-GB"/>
+              </w:rPr>
+            </w:pPr>
+            <w:r>
+              <w:rPr>
+                <w:lang w:val="en-GB"/>
+              </w:rPr>
+              <w:t>Entry Condition</w:t>
+            </w:r>
+          </w:p>
+        </w:tc>
+        <w:tc>
+          <w:tcPr>
+            <w:tcW w:w="4814" w:type="dxa"/>
+          </w:tcPr>
+          <w:p>
+            <w:pPr>
+              <w:pStyle w:val="Paragrafoelenco"/>
+              <w:numPr>
+                <w:ilvl w:val="0"/>
+                <w:numId w:val="5"/>
+              </w:numPr>
+              <w:rPr>
+                <w:lang w:val="en-GB"/>
+              </w:rPr>
+            </w:pPr>
+            <w:r>
+              <w:rPr>
+                <w:lang w:val="en-GB"/>
+              </w:rPr>
+              <w:t>Authority is logged in the app</w:t>
+            </w:r>
+          </w:p>
+          <w:p>
+            <w:pPr>
+              <w:pStyle w:val="Paragrafoelenco"/>
+              <w:numPr>
+                <w:ilvl w:val="0"/>
+                <w:numId w:val="5"/>
+              </w:numPr>
+              <w:rPr>
+                <w:lang w:val="en-GB"/>
+              </w:rPr>
+            </w:pPr>
+            <w:r>
+              <w:rPr>
+                <w:lang w:val="en-GB"/>
+              </w:rPr>
+              <w:t>A end user publishes a new traffic violation</w:t>
+            </w:r>
+          </w:p>
+        </w:tc>
+      </w:tr>
+      <w:tr>
+        <w:tc>
+          <w:tcPr>
+            <w:tcW w:w="4814" w:type="dxa"/>
+          </w:tcPr>
+          <w:p>
+            <w:pPr>
+              <w:rPr>
+                <w:lang w:val="en-GB"/>
+              </w:rPr>
+            </w:pPr>
+            <w:r>
+              <w:rPr>
+                <w:lang w:val="en-GB"/>
+              </w:rPr>
+              <w:t>Event Flow</w:t>
+            </w:r>
+          </w:p>
+        </w:tc>
+        <w:tc>
+          <w:tcPr>
+            <w:tcW w:w="4814" w:type="dxa"/>
+          </w:tcPr>
+          <w:p>
+            <w:pPr>
+              <w:pStyle w:val="Paragrafoelenco"/>
+              <w:numPr>
+                <w:ilvl w:val="0"/>
+                <w:numId w:val="6"/>
+              </w:numPr>
+              <w:rPr>
+                <w:lang w:val="en-GB"/>
+              </w:rPr>
+            </w:pPr>
+            <w:r>
+              <w:rPr>
+                <w:lang w:val="en-GB"/>
+              </w:rPr>
+              <w:t>The system takes the position of all the authorities</w:t>
+            </w:r>
+          </w:p>
+          <w:p>
+            <w:pPr>
+              <w:pStyle w:val="Paragrafoelenco"/>
+              <w:numPr>
+                <w:ilvl w:val="0"/>
+                <w:numId w:val="6"/>
+              </w:numPr>
+              <w:rPr>
+                <w:lang w:val="en-GB"/>
+              </w:rPr>
+            </w:pPr>
+            <w:r>
+              <w:rPr>
+                <w:lang w:val="en-GB"/>
+              </w:rPr>
+              <w:t>The system checks which authorities are near the new traffic violation</w:t>
+            </w:r>
+          </w:p>
+          <w:p>
+            <w:pPr>
+              <w:pStyle w:val="Paragrafoelenco"/>
+              <w:numPr>
+                <w:ilvl w:val="0"/>
+                <w:numId w:val="6"/>
+              </w:numPr>
+              <w:rPr>
+                <w:lang w:val="en-GB"/>
+              </w:rPr>
+            </w:pPr>
+            <w:r>
+              <w:rPr>
+                <w:lang w:val="en-GB"/>
+              </w:rPr>
+              <w:t>If the authority is near a traffic violation, he receive the notification of a new traffic violation</w:t>
+            </w:r>
+          </w:p>
+          <w:p>
+            <w:pPr>
+              <w:pStyle w:val="Paragrafoelenco"/>
+              <w:numPr>
+                <w:ilvl w:val="0"/>
+                <w:numId w:val="6"/>
+              </w:numPr>
+              <w:rPr>
+                <w:lang w:val="en-GB"/>
+              </w:rPr>
+            </w:pPr>
+            <w:r>
+              <w:rPr>
+                <w:lang w:val="en-GB"/>
+              </w:rPr>
+              <w:t>Authority reads the notification</w:t>
+            </w:r>
+          </w:p>
+          <w:p>
+            <w:pPr>
+              <w:pStyle w:val="Paragrafoelenco"/>
+              <w:numPr>
+                <w:ilvl w:val="0"/>
+                <w:numId w:val="6"/>
+              </w:numPr>
+              <w:rPr>
+                <w:lang w:val="en-GB"/>
+              </w:rPr>
+            </w:pPr>
+            <w:r>
+              <w:rPr>
+                <w:lang w:val="en-GB"/>
+              </w:rPr>
+              <w:t>Authority opens the notification</w:t>
+            </w:r>
+          </w:p>
+          <w:p>
+            <w:pPr>
+              <w:pStyle w:val="Paragrafoelenco"/>
+              <w:numPr>
+                <w:ilvl w:val="0"/>
+                <w:numId w:val="6"/>
+              </w:numPr>
+              <w:rPr>
+                <w:lang w:val="en-GB"/>
+              </w:rPr>
+            </w:pPr>
+            <w:r>
+              <w:rPr>
+                <w:lang w:val="en-GB"/>
+              </w:rPr>
+              <w:t>Authority read the details of the new traffic violation</w:t>
+            </w:r>
+          </w:p>
+        </w:tc>
+      </w:tr>
+      <w:tr>
+        <w:tc>
+          <w:tcPr>
+            <w:tcW w:w="4814" w:type="dxa"/>
+          </w:tcPr>
+          <w:p>
+            <w:pPr>
+              <w:rPr>
+                <w:lang w:val="en-GB"/>
+              </w:rPr>
+            </w:pPr>
+            <w:r>
+              <w:rPr>
+                <w:lang w:val="en-GB"/>
+              </w:rPr>
+              <w:t>Exit Condition</w:t>
+            </w:r>
+          </w:p>
+        </w:tc>
+        <w:tc>
+          <w:tcPr>
+            <w:tcW w:w="4814" w:type="dxa"/>
+          </w:tcPr>
+          <w:p>
+            <w:pPr>
+              <w:pStyle w:val="Paragrafoelenco"/>
+              <w:numPr>
+                <w:ilvl w:val="0"/>
+                <w:numId w:val="7"/>
+              </w:numPr>
+              <w:rPr>
+                <w:lang w:val="en-GB"/>
+              </w:rPr>
+            </w:pPr>
+            <w:r>
+              <w:rPr>
+                <w:lang w:val="en-GB"/>
+              </w:rPr>
+              <w:t>Authority knows that there is a new traffic violation near him</w:t>
+            </w:r>
+          </w:p>
+          <w:p>
+            <w:pPr>
+              <w:pStyle w:val="Paragrafoelenco"/>
+              <w:numPr>
+                <w:ilvl w:val="0"/>
+                <w:numId w:val="7"/>
+              </w:numPr>
+              <w:rPr>
+                <w:lang w:val="en-GB"/>
+              </w:rPr>
+            </w:pPr>
+            <w:r>
+              <w:rPr>
+                <w:lang w:val="en-GB"/>
+              </w:rPr>
+              <w:t>Authority decides if going to verify the new traffic violation</w:t>
+            </w:r>
+          </w:p>
+        </w:tc>
+      </w:tr>
+      <w:tr>
+        <w:tc>
+          <w:tcPr>
+            <w:tcW w:w="4814" w:type="dxa"/>
+          </w:tcPr>
+          <w:p>
+            <w:pPr>
+              <w:rPr>
+                <w:lang w:val="en-GB"/>
+              </w:rPr>
+            </w:pPr>
+            <w:r>
+              <w:rPr>
+                <w:lang w:val="en-GB"/>
+              </w:rPr>
+              <w:lastRenderedPageBreak/>
+              <w:t>Exceptions</w:t>
+            </w:r>
+          </w:p>
+        </w:tc>
+        <w:tc>
+          <w:tcPr>
+            <w:tcW w:w="4814" w:type="dxa"/>
+          </w:tcPr>
+          <w:p>
+            <w:pPr>
+              <w:rPr>
+                <w:lang w:val="en-GB"/>
+              </w:rPr>
+            </w:pPr>
+          </w:p>
+        </w:tc>
+      </w:tr>
+      <w:tr>
+        <w:tc>
+          <w:tcPr>
+            <w:tcW w:w="4814" w:type="dxa"/>
+          </w:tcPr>
+          <w:p>
+            <w:pPr>
+              <w:rPr>
+                <w:lang w:val="en-GB"/>
+              </w:rPr>
+            </w:pPr>
+            <w:r>
+              <w:rPr>
+                <w:lang w:val="en-GB"/>
+              </w:rPr>
+              <w:t>Special Requirements</w:t>
+            </w:r>
+          </w:p>
+        </w:tc>
+        <w:tc>
+          <w:tcPr>
+            <w:tcW w:w="4814" w:type="dxa"/>
+          </w:tcPr>
+          <w:p>
+            <w:pPr>
+              <w:rPr>
+                <w:lang w:val="en-GB"/>
+              </w:rPr>
+            </w:pPr>
+          </w:p>
+        </w:tc>
+      </w:tr>
+    </w:tbl>
+    <w:p>
+      <w:pPr>
+        <w:rPr>
+          <w:lang w:val="en-GB"/>
+        </w:rPr>
+      </w:pPr>
+    </w:p>
+    <w:p>
+      <w:pPr>
+        <w:rPr>
+          <w:lang w:val="en-GB"/>
+        </w:rPr>
+      </w:pPr>
+    </w:p>
+    <w:tbl>
+      <w:tblPr>
+        <w:tblStyle w:val="Grigliatabella"/>
+        <w:tblW w:w="0" w:type="auto"/>
+        <w:tblLook w:val="04A0" w:firstRow="1" w:lastRow="0" w:firstColumn="1" w:lastColumn="0" w:noHBand="0" w:noVBand="1"/>
+      </w:tblPr>
+      <w:tblGrid>
+        <w:gridCol w:w="4814"/>
+        <w:gridCol w:w="4814"/>
+      </w:tblGrid>
+      <w:tr>
+        <w:tc>
+          <w:tcPr>
+            <w:tcW w:w="4814" w:type="dxa"/>
+          </w:tcPr>
+          <w:p>
+            <w:pPr>
+              <w:rPr>
+                <w:lang w:val="en-GB"/>
+              </w:rPr>
+            </w:pPr>
+            <w:r>
+              <w:rPr>
+                <w:lang w:val="en-GB"/>
+              </w:rPr>
+              <w:t>Name</w:t>
+            </w:r>
+          </w:p>
+        </w:tc>
+        <w:tc>
+          <w:tcPr>
+            <w:tcW w:w="4814" w:type="dxa"/>
+          </w:tcPr>
+          <w:p>
+            <w:pPr>
+              <w:rPr>
+                <w:lang w:val="en-GB"/>
+              </w:rPr>
+            </w:pPr>
+            <w:r>
+              <w:rPr>
+                <w:lang w:val="en-GB"/>
+              </w:rPr>
+              <w:t xml:space="preserve">Check </w:t>
+            </w:r>
+            <w:r>
+              <w:rPr>
+                <w:lang w:val="en-GB"/>
+              </w:rPr>
+              <w:t>traffic violations statistics</w:t>
+            </w:r>
+          </w:p>
+        </w:tc>
+      </w:tr>
+      <w:tr>
+        <w:tc>
+          <w:tcPr>
+            <w:tcW w:w="4814" w:type="dxa"/>
+          </w:tcPr>
+          <w:p>
+            <w:pPr>
+              <w:rPr>
+                <w:lang w:val="en-GB"/>
+              </w:rPr>
+            </w:pPr>
+            <w:r>
+              <w:rPr>
+                <w:lang w:val="en-GB"/>
+              </w:rPr>
+              <w:t>Actor</w:t>
+            </w:r>
+          </w:p>
+        </w:tc>
+        <w:tc>
+          <w:tcPr>
+            <w:tcW w:w="4814" w:type="dxa"/>
+          </w:tcPr>
+          <w:p>
+            <w:pPr>
+              <w:rPr>
+                <w:lang w:val="en-GB"/>
+              </w:rPr>
+            </w:pPr>
+            <w:r>
+              <w:rPr>
+                <w:lang w:val="en-GB"/>
+              </w:rPr>
+              <w:t>Authority</w:t>
+            </w:r>
+          </w:p>
+        </w:tc>
+      </w:tr>
+      <w:tr>
+        <w:tc>
+          <w:tcPr>
+            <w:tcW w:w="4814" w:type="dxa"/>
+          </w:tcPr>
+          <w:p>
+            <w:pPr>
+              <w:rPr>
+                <w:lang w:val="en-GB"/>
+              </w:rPr>
+            </w:pPr>
+            <w:r>
+              <w:rPr>
+                <w:lang w:val="en-GB"/>
+              </w:rPr>
+              <w:t>Entry Condition</w:t>
+            </w:r>
+          </w:p>
+        </w:tc>
+        <w:tc>
+          <w:tcPr>
+            <w:tcW w:w="4814" w:type="dxa"/>
+          </w:tcPr>
+          <w:p>
+            <w:pPr>
+              <w:pStyle w:val="Paragrafoelenco"/>
+              <w:numPr>
+                <w:ilvl w:val="0"/>
+                <w:numId w:val="9"/>
+              </w:numPr>
+              <w:rPr>
+                <w:lang w:val="en-GB"/>
+              </w:rPr>
+            </w:pPr>
+            <w:r>
+              <w:rPr>
+                <w:lang w:val="en-GB"/>
+              </w:rPr>
+              <w:t xml:space="preserve">Authority wants to </w:t>
+            </w:r>
+            <w:r>
+              <w:rPr>
+                <w:lang w:val="en-GB"/>
+              </w:rPr>
+              <w:t>know the statistics regarding traffic violations in a specific area</w:t>
+            </w:r>
+          </w:p>
+          <w:p>
+            <w:pPr>
+              <w:pStyle w:val="Paragrafoelenco"/>
+              <w:numPr>
+                <w:ilvl w:val="0"/>
+                <w:numId w:val="9"/>
+              </w:numPr>
+              <w:rPr>
+                <w:lang w:val="en-GB"/>
+              </w:rPr>
+            </w:pPr>
+            <w:r>
+              <w:rPr>
+                <w:lang w:val="en-GB"/>
+              </w:rPr>
+              <w:t xml:space="preserve">Authority wants to </w:t>
+            </w:r>
+            <w:r>
+              <w:rPr>
+                <w:lang w:val="en-GB"/>
+              </w:rPr>
+              <w:t>know the statistics regarding traff</w:t>
+            </w:r>
+            <w:r>
+              <w:rPr>
+                <w:lang w:val="en-GB"/>
+              </w:rPr>
+              <w:t>ic violations at a specific time</w:t>
+            </w:r>
+          </w:p>
+          <w:p>
+            <w:pPr>
+              <w:pStyle w:val="Paragrafoelenco"/>
+              <w:numPr>
+                <w:ilvl w:val="0"/>
+                <w:numId w:val="9"/>
+              </w:numPr>
+              <w:rPr>
+                <w:lang w:val="en-GB"/>
+              </w:rPr>
+            </w:pPr>
+            <w:r>
+              <w:rPr>
+                <w:lang w:val="en-GB"/>
+              </w:rPr>
+              <w:t>Authority wants to know the statistics regarding the most common type of traffic violations</w:t>
+            </w:r>
+          </w:p>
+        </w:tc>
+      </w:tr>
+      <w:tr>
+        <w:tc>
+          <w:tcPr>
+            <w:tcW w:w="4814" w:type="dxa"/>
+          </w:tcPr>
+          <w:p>
+            <w:pPr>
+              <w:rPr>
+                <w:lang w:val="en-GB"/>
+              </w:rPr>
+            </w:pPr>
+            <w:r>
+              <w:rPr>
+                <w:lang w:val="en-GB"/>
+              </w:rPr>
+              <w:t>Event Flow</w:t>
+            </w:r>
+          </w:p>
+        </w:tc>
+        <w:tc>
+          <w:tcPr>
+            <w:tcW w:w="4814" w:type="dxa"/>
+          </w:tcPr>
+          <w:p>
+            <w:pPr>
+              <w:pStyle w:val="Paragrafoelenco"/>
+              <w:numPr>
+                <w:ilvl w:val="0"/>
+                <w:numId w:val="10"/>
+              </w:numPr>
+              <w:rPr>
+                <w:lang w:val="en-GB"/>
+              </w:rPr>
+            </w:pPr>
+            <w:r>
+              <w:rPr>
+                <w:lang w:val="en-GB"/>
+              </w:rPr>
+              <w:t>Authority opens SafeStreets app</w:t>
+            </w:r>
+          </w:p>
+          <w:p>
+            <w:pPr>
+              <w:pStyle w:val="Paragrafoelenco"/>
+              <w:numPr>
+                <w:ilvl w:val="0"/>
+                <w:numId w:val="10"/>
+              </w:numPr>
+              <w:rPr>
+                <w:lang w:val="en-GB"/>
+              </w:rPr>
+            </w:pPr>
+            <w:r>
+              <w:rPr>
+                <w:lang w:val="en-GB"/>
+              </w:rPr>
+              <w:t>Authority logs in</w:t>
+            </w:r>
+          </w:p>
+          <w:p>
+            <w:pPr>
+              <w:pStyle w:val="Paragrafoelenco"/>
+              <w:numPr>
+                <w:ilvl w:val="0"/>
+                <w:numId w:val="10"/>
+              </w:numPr>
+              <w:rPr>
+                <w:lang w:val="en-GB"/>
+              </w:rPr>
+            </w:pPr>
+            <w:r>
+              <w:rPr>
+                <w:lang w:val="en-GB"/>
+              </w:rPr>
+              <w:t>Authority</w:t>
+            </w:r>
+            <w:r>
+              <w:rPr>
+                <w:lang w:val="en-GB"/>
+              </w:rPr>
+              <w:t xml:space="preserve"> goes to the section of statistics</w:t>
+            </w:r>
+          </w:p>
+          <w:p>
+            <w:pPr>
+              <w:pStyle w:val="Paragrafoelenco"/>
+              <w:numPr>
+                <w:ilvl w:val="0"/>
+                <w:numId w:val="10"/>
+              </w:numPr>
+              <w:rPr>
+                <w:lang w:val="en-GB"/>
+              </w:rPr>
+            </w:pPr>
+            <w:r>
+              <w:rPr>
+                <w:lang w:val="en-GB"/>
+              </w:rPr>
+              <w:t>Authority chooses to check the areas with the highest number of traffic violations</w:t>
+            </w:r>
+          </w:p>
+          <w:p>
+            <w:pPr>
+              <w:pStyle w:val="Paragrafoelenco"/>
+              <w:numPr>
+                <w:ilvl w:val="0"/>
+                <w:numId w:val="10"/>
+              </w:numPr>
+              <w:rPr>
+                <w:lang w:val="en-GB"/>
+              </w:rPr>
+            </w:pPr>
+            <w:r>
+              <w:rPr>
+                <w:lang w:val="en-GB"/>
+              </w:rPr>
+              <w:t>Authority goes back</w:t>
+            </w:r>
+          </w:p>
+          <w:p>
+            <w:pPr>
+              <w:pStyle w:val="Paragrafoelenco"/>
+              <w:numPr>
+                <w:ilvl w:val="0"/>
+                <w:numId w:val="10"/>
+              </w:numPr>
+              <w:rPr>
+                <w:lang w:val="en-GB"/>
+              </w:rPr>
+            </w:pPr>
+            <w:r>
+              <w:rPr>
+                <w:lang w:val="en-GB"/>
+              </w:rPr>
+              <w:t xml:space="preserve">Authority </w:t>
+            </w:r>
+            <w:r>
+              <w:rPr>
+                <w:lang w:val="en-GB"/>
+              </w:rPr>
+              <w:t xml:space="preserve">chooses to check the </w:t>
+            </w:r>
+            <w:r>
+              <w:rPr>
+                <w:lang w:val="en-GB"/>
+              </w:rPr>
+              <w:t>time</w:t>
+            </w:r>
+            <w:r>
+              <w:rPr>
+                <w:lang w:val="en-GB"/>
+              </w:rPr>
+              <w:t xml:space="preserve"> with the highest number of traffic violations</w:t>
+            </w:r>
+          </w:p>
+          <w:p>
+            <w:pPr>
+              <w:pStyle w:val="Paragrafoelenco"/>
+              <w:numPr>
+                <w:ilvl w:val="0"/>
+                <w:numId w:val="10"/>
+              </w:numPr>
+              <w:rPr>
+                <w:lang w:val="en-GB"/>
+              </w:rPr>
+            </w:pPr>
+            <w:r>
+              <w:rPr>
+                <w:lang w:val="en-GB"/>
+              </w:rPr>
+              <w:t xml:space="preserve">Authority </w:t>
+            </w:r>
+            <w:r>
+              <w:rPr>
+                <w:lang w:val="en-GB"/>
+              </w:rPr>
+              <w:t>goes back</w:t>
+            </w:r>
+          </w:p>
+          <w:p>
+            <w:pPr>
+              <w:pStyle w:val="Paragrafoelenco"/>
+              <w:numPr>
+                <w:ilvl w:val="0"/>
+                <w:numId w:val="10"/>
+              </w:numPr>
+              <w:rPr>
+                <w:lang w:val="en-GB"/>
+              </w:rPr>
+            </w:pPr>
+            <w:r>
+              <w:rPr>
+                <w:lang w:val="en-GB"/>
+              </w:rPr>
+              <w:t xml:space="preserve">Authority </w:t>
+            </w:r>
+            <w:r>
+              <w:rPr>
+                <w:lang w:val="en-GB"/>
+              </w:rPr>
+              <w:t xml:space="preserve">chooses to check the </w:t>
+            </w:r>
+            <w:r>
+              <w:rPr>
+                <w:lang w:val="en-GB"/>
+              </w:rPr>
+              <w:t>most common type of traffic violations</w:t>
+            </w:r>
+          </w:p>
+        </w:tc>
+      </w:tr>
+      <w:tr>
+        <w:tc>
+          <w:tcPr>
+            <w:tcW w:w="4814" w:type="dxa"/>
+          </w:tcPr>
+          <w:p>
+            <w:pPr>
+              <w:rPr>
+                <w:lang w:val="en-GB"/>
+              </w:rPr>
+            </w:pPr>
+            <w:r>
+              <w:rPr>
+                <w:lang w:val="en-GB"/>
+              </w:rPr>
+              <w:t>Exit Condition</w:t>
+            </w:r>
+          </w:p>
+        </w:tc>
+        <w:tc>
+          <w:tcPr>
+            <w:tcW w:w="4814" w:type="dxa"/>
+          </w:tcPr>
+          <w:p>
+            <w:pPr>
+              <w:pStyle w:val="Paragrafoelenco"/>
+              <w:numPr>
+                <w:ilvl w:val="0"/>
+                <w:numId w:val="11"/>
+              </w:numPr>
+              <w:rPr>
+                <w:lang w:val="en-GB"/>
+              </w:rPr>
+            </w:pPr>
+            <w:r>
+              <w:rPr>
+                <w:lang w:val="en-GB"/>
+              </w:rPr>
+              <w:t>Authority knows the statistics regarding traffic violations</w:t>
+            </w:r>
+          </w:p>
+        </w:tc>
+      </w:tr>
+      <w:tr>
+        <w:tc>
+          <w:tcPr>
+            <w:tcW w:w="4814" w:type="dxa"/>
+          </w:tcPr>
+          <w:p>
+            <w:pPr>
+              <w:rPr>
+                <w:lang w:val="en-GB"/>
+              </w:rPr>
+            </w:pPr>
+            <w:r>
+              <w:rPr>
+                <w:lang w:val="en-GB"/>
+              </w:rPr>
+              <w:t>Exceptions</w:t>
+            </w:r>
+          </w:p>
+        </w:tc>
+        <w:tc>
+          <w:tcPr>
+            <w:tcW w:w="4814" w:type="dxa"/>
+          </w:tcPr>
+          <w:p>
+            <w:pPr>
+              <w:rPr>
+                <w:lang w:val="en-GB"/>
+              </w:rPr>
+            </w:pPr>
+            <w:r>
+              <w:rPr>
+                <w:lang w:val="en-GB"/>
+              </w:rPr>
+              <w:t>There are few data regarding traffic violations so the system is not able to calculate reliable statistics</w:t>
+            </w:r>
+          </w:p>
+        </w:tc>
+      </w:tr>
+      <w:tr>
+        <w:tc>
+          <w:tcPr>
+            <w:tcW w:w="4814" w:type="dxa"/>
+          </w:tcPr>
+          <w:p>
+            <w:pPr>
+              <w:rPr>
+                <w:lang w:val="en-GB"/>
+              </w:rPr>
+            </w:pPr>
+            <w:r>
+              <w:rPr>
+                <w:lang w:val="en-GB"/>
+              </w:rPr>
+              <w:t>Special Requirements</w:t>
+            </w:r>
+          </w:p>
+        </w:tc>
+        <w:tc>
+          <w:tcPr>
+            <w:tcW w:w="4814" w:type="dxa"/>
+          </w:tcPr>
+          <w:p>
+            <w:pPr>
+              <w:rPr>
+                <w:lang w:val="en-GB"/>
+              </w:rPr>
+            </w:pPr>
+            <w:r>
+              <w:rPr>
+                <w:lang w:val="en-GB"/>
+              </w:rPr>
+              <w:t>There must be a certain number of traffic violation in order to have a reliable statistics</w:t>
+            </w:r>
+            <w:bookmarkStart w:id="0" w:name="_GoBack"/>
+            <w:bookmarkEnd w:id="0"/>
+          </w:p>
+        </w:tc>
+      </w:tr>
+    </w:tbl>
+    <w:p>
+      <w:pPr>
+        <w:rPr>
+          <w:lang w:val="en-GB"/>
+        </w:rPr>
+      </w:pPr>
     </w:p>
     <w:sectPr>
       <w:pgSz w:w="11906" w:h="16838"/>
@@ -256,6 +1836,1023 @@
     </w:sectPr>
   </w:body>
 </w:document>
+</file>
+
+<file path=word/numbering.xml><?xml version="1.0" encoding="utf-8"?>
+<w:numbering xmlns:wpc="http://schemas.microsoft.com/office/word/2010/wordprocessingCanvas" xmlns:mc="http://schemas.openxmlformats.org/markup-compatibility/2006" xmlns:o="urn:schemas-microsoft-com:office:office" xmlns:r="http://schemas.openxmlformats.org/officeDocument/2006/relationships" xmlns:m="http://schemas.openxmlformats.org/officeDocument/2006/math" xmlns:v="urn:schemas-microsoft-com:vml" xmlns:wp14="http://schemas.microsoft.com/office/word/2010/wordprocessingDrawing" xmlns:wp="http://schemas.openxmlformats.org/drawingml/2006/wordprocessingDrawing" xmlns:w10="urn:schemas-microsoft-com:office:word" xmlns:w="http://schemas.openxmlformats.org/wordprocessingml/2006/main" xmlns:w14="http://schemas.microsoft.com/office/word/2010/wordml" xmlns:w15="http://schemas.microsoft.com/office/word/2012/wordml" xmlns:wpg="http://schemas.microsoft.com/office/word/2010/wordprocessingGroup" xmlns:wpi="http://schemas.microsoft.com/office/word/2010/wordprocessingInk" xmlns:wne="http://schemas.microsoft.com/office/word/2006/wordml" xmlns:wps="http://schemas.microsoft.com/office/word/2010/wordprocessingShape" mc:Ignorable="w14 w15 wp14">
+  <w:abstractNum w:abstractNumId="0" w15:restartNumberingAfterBreak="0">
+    <w:nsid w:val="00CB19D8"/>
+    <w:multiLevelType w:val="hybridMultilevel"/>
+    <w:tmpl w:val="B63A885C"/>
+    <w:lvl w:ilvl="0" w:tplc="0410000F">
+      <w:start w:val="1"/>
+      <w:numFmt w:val="decimal"/>
+      <w:lvlText w:val="%1."/>
+      <w:lvlJc w:val="left"/>
+      <w:pPr>
+        <w:ind w:left="720" w:hanging="360"/>
+      </w:pPr>
+      <w:rPr>
+        <w:rFonts w:hint="default"/>
+      </w:rPr>
+    </w:lvl>
+    <w:lvl w:ilvl="1" w:tplc="04100019" w:tentative="1">
+      <w:start w:val="1"/>
+      <w:numFmt w:val="lowerLetter"/>
+      <w:lvlText w:val="%2."/>
+      <w:lvlJc w:val="left"/>
+      <w:pPr>
+        <w:ind w:left="1440" w:hanging="360"/>
+      </w:pPr>
+    </w:lvl>
+    <w:lvl w:ilvl="2" w:tplc="0410001B" w:tentative="1">
+      <w:start w:val="1"/>
+      <w:numFmt w:val="lowerRoman"/>
+      <w:lvlText w:val="%3."/>
+      <w:lvlJc w:val="right"/>
+      <w:pPr>
+        <w:ind w:left="2160" w:hanging="180"/>
+      </w:pPr>
+    </w:lvl>
+    <w:lvl w:ilvl="3" w:tplc="0410000F" w:tentative="1">
+      <w:start w:val="1"/>
+      <w:numFmt w:val="decimal"/>
+      <w:lvlText w:val="%4."/>
+      <w:lvlJc w:val="left"/>
+      <w:pPr>
+        <w:ind w:left="2880" w:hanging="360"/>
+      </w:pPr>
+    </w:lvl>
+    <w:lvl w:ilvl="4" w:tplc="04100019" w:tentative="1">
+      <w:start w:val="1"/>
+      <w:numFmt w:val="lowerLetter"/>
+      <w:lvlText w:val="%5."/>
+      <w:lvlJc w:val="left"/>
+      <w:pPr>
+        <w:ind w:left="3600" w:hanging="360"/>
+      </w:pPr>
+    </w:lvl>
+    <w:lvl w:ilvl="5" w:tplc="0410001B" w:tentative="1">
+      <w:start w:val="1"/>
+      <w:numFmt w:val="lowerRoman"/>
+      <w:lvlText w:val="%6."/>
+      <w:lvlJc w:val="right"/>
+      <w:pPr>
+        <w:ind w:left="4320" w:hanging="180"/>
+      </w:pPr>
+    </w:lvl>
+    <w:lvl w:ilvl="6" w:tplc="0410000F" w:tentative="1">
+      <w:start w:val="1"/>
+      <w:numFmt w:val="decimal"/>
+      <w:lvlText w:val="%7."/>
+      <w:lvlJc w:val="left"/>
+      <w:pPr>
+        <w:ind w:left="5040" w:hanging="360"/>
+      </w:pPr>
+    </w:lvl>
+    <w:lvl w:ilvl="7" w:tplc="04100019" w:tentative="1">
+      <w:start w:val="1"/>
+      <w:numFmt w:val="lowerLetter"/>
+      <w:lvlText w:val="%8."/>
+      <w:lvlJc w:val="left"/>
+      <w:pPr>
+        <w:ind w:left="5760" w:hanging="360"/>
+      </w:pPr>
+    </w:lvl>
+    <w:lvl w:ilvl="8" w:tplc="0410001B" w:tentative="1">
+      <w:start w:val="1"/>
+      <w:numFmt w:val="lowerRoman"/>
+      <w:lvlText w:val="%9."/>
+      <w:lvlJc w:val="right"/>
+      <w:pPr>
+        <w:ind w:left="6480" w:hanging="180"/>
+      </w:pPr>
+    </w:lvl>
+  </w:abstractNum>
+  <w:abstractNum w:abstractNumId="1" w15:restartNumberingAfterBreak="0">
+    <w:nsid w:val="054D0E2D"/>
+    <w:multiLevelType w:val="hybridMultilevel"/>
+    <w:tmpl w:val="A8704406"/>
+    <w:lvl w:ilvl="0" w:tplc="0410000F">
+      <w:start w:val="1"/>
+      <w:numFmt w:val="decimal"/>
+      <w:lvlText w:val="%1."/>
+      <w:lvlJc w:val="left"/>
+      <w:pPr>
+        <w:ind w:left="720" w:hanging="360"/>
+      </w:pPr>
+      <w:rPr>
+        <w:rFonts w:hint="default"/>
+      </w:rPr>
+    </w:lvl>
+    <w:lvl w:ilvl="1" w:tplc="04100019" w:tentative="1">
+      <w:start w:val="1"/>
+      <w:numFmt w:val="lowerLetter"/>
+      <w:lvlText w:val="%2."/>
+      <w:lvlJc w:val="left"/>
+      <w:pPr>
+        <w:ind w:left="1440" w:hanging="360"/>
+      </w:pPr>
+    </w:lvl>
+    <w:lvl w:ilvl="2" w:tplc="0410001B" w:tentative="1">
+      <w:start w:val="1"/>
+      <w:numFmt w:val="lowerRoman"/>
+      <w:lvlText w:val="%3."/>
+      <w:lvlJc w:val="right"/>
+      <w:pPr>
+        <w:ind w:left="2160" w:hanging="180"/>
+      </w:pPr>
+    </w:lvl>
+    <w:lvl w:ilvl="3" w:tplc="0410000F" w:tentative="1">
+      <w:start w:val="1"/>
+      <w:numFmt w:val="decimal"/>
+      <w:lvlText w:val="%4."/>
+      <w:lvlJc w:val="left"/>
+      <w:pPr>
+        <w:ind w:left="2880" w:hanging="360"/>
+      </w:pPr>
+    </w:lvl>
+    <w:lvl w:ilvl="4" w:tplc="04100019" w:tentative="1">
+      <w:start w:val="1"/>
+      <w:numFmt w:val="lowerLetter"/>
+      <w:lvlText w:val="%5."/>
+      <w:lvlJc w:val="left"/>
+      <w:pPr>
+        <w:ind w:left="3600" w:hanging="360"/>
+      </w:pPr>
+    </w:lvl>
+    <w:lvl w:ilvl="5" w:tplc="0410001B" w:tentative="1">
+      <w:start w:val="1"/>
+      <w:numFmt w:val="lowerRoman"/>
+      <w:lvlText w:val="%6."/>
+      <w:lvlJc w:val="right"/>
+      <w:pPr>
+        <w:ind w:left="4320" w:hanging="180"/>
+      </w:pPr>
+    </w:lvl>
+    <w:lvl w:ilvl="6" w:tplc="0410000F" w:tentative="1">
+      <w:start w:val="1"/>
+      <w:numFmt w:val="decimal"/>
+      <w:lvlText w:val="%7."/>
+      <w:lvlJc w:val="left"/>
+      <w:pPr>
+        <w:ind w:left="5040" w:hanging="360"/>
+      </w:pPr>
+    </w:lvl>
+    <w:lvl w:ilvl="7" w:tplc="04100019" w:tentative="1">
+      <w:start w:val="1"/>
+      <w:numFmt w:val="lowerLetter"/>
+      <w:lvlText w:val="%8."/>
+      <w:lvlJc w:val="left"/>
+      <w:pPr>
+        <w:ind w:left="5760" w:hanging="360"/>
+      </w:pPr>
+    </w:lvl>
+    <w:lvl w:ilvl="8" w:tplc="0410001B" w:tentative="1">
+      <w:start w:val="1"/>
+      <w:numFmt w:val="lowerRoman"/>
+      <w:lvlText w:val="%9."/>
+      <w:lvlJc w:val="right"/>
+      <w:pPr>
+        <w:ind w:left="6480" w:hanging="180"/>
+      </w:pPr>
+    </w:lvl>
+  </w:abstractNum>
+  <w:abstractNum w:abstractNumId="2" w15:restartNumberingAfterBreak="0">
+    <w:nsid w:val="06E81F17"/>
+    <w:multiLevelType w:val="hybridMultilevel"/>
+    <w:tmpl w:val="D80E4FFE"/>
+    <w:lvl w:ilvl="0" w:tplc="0410000F">
+      <w:start w:val="1"/>
+      <w:numFmt w:val="decimal"/>
+      <w:lvlText w:val="%1."/>
+      <w:lvlJc w:val="left"/>
+      <w:pPr>
+        <w:ind w:left="720" w:hanging="360"/>
+      </w:pPr>
+      <w:rPr>
+        <w:rFonts w:hint="default"/>
+      </w:rPr>
+    </w:lvl>
+    <w:lvl w:ilvl="1" w:tplc="04100019" w:tentative="1">
+      <w:start w:val="1"/>
+      <w:numFmt w:val="lowerLetter"/>
+      <w:lvlText w:val="%2."/>
+      <w:lvlJc w:val="left"/>
+      <w:pPr>
+        <w:ind w:left="1440" w:hanging="360"/>
+      </w:pPr>
+    </w:lvl>
+    <w:lvl w:ilvl="2" w:tplc="0410001B" w:tentative="1">
+      <w:start w:val="1"/>
+      <w:numFmt w:val="lowerRoman"/>
+      <w:lvlText w:val="%3."/>
+      <w:lvlJc w:val="right"/>
+      <w:pPr>
+        <w:ind w:left="2160" w:hanging="180"/>
+      </w:pPr>
+    </w:lvl>
+    <w:lvl w:ilvl="3" w:tplc="0410000F" w:tentative="1">
+      <w:start w:val="1"/>
+      <w:numFmt w:val="decimal"/>
+      <w:lvlText w:val="%4."/>
+      <w:lvlJc w:val="left"/>
+      <w:pPr>
+        <w:ind w:left="2880" w:hanging="360"/>
+      </w:pPr>
+    </w:lvl>
+    <w:lvl w:ilvl="4" w:tplc="04100019" w:tentative="1">
+      <w:start w:val="1"/>
+      <w:numFmt w:val="lowerLetter"/>
+      <w:lvlText w:val="%5."/>
+      <w:lvlJc w:val="left"/>
+      <w:pPr>
+        <w:ind w:left="3600" w:hanging="360"/>
+      </w:pPr>
+    </w:lvl>
+    <w:lvl w:ilvl="5" w:tplc="0410001B" w:tentative="1">
+      <w:start w:val="1"/>
+      <w:numFmt w:val="lowerRoman"/>
+      <w:lvlText w:val="%6."/>
+      <w:lvlJc w:val="right"/>
+      <w:pPr>
+        <w:ind w:left="4320" w:hanging="180"/>
+      </w:pPr>
+    </w:lvl>
+    <w:lvl w:ilvl="6" w:tplc="0410000F" w:tentative="1">
+      <w:start w:val="1"/>
+      <w:numFmt w:val="decimal"/>
+      <w:lvlText w:val="%7."/>
+      <w:lvlJc w:val="left"/>
+      <w:pPr>
+        <w:ind w:left="5040" w:hanging="360"/>
+      </w:pPr>
+    </w:lvl>
+    <w:lvl w:ilvl="7" w:tplc="04100019" w:tentative="1">
+      <w:start w:val="1"/>
+      <w:numFmt w:val="lowerLetter"/>
+      <w:lvlText w:val="%8."/>
+      <w:lvlJc w:val="left"/>
+      <w:pPr>
+        <w:ind w:left="5760" w:hanging="360"/>
+      </w:pPr>
+    </w:lvl>
+    <w:lvl w:ilvl="8" w:tplc="0410001B" w:tentative="1">
+      <w:start w:val="1"/>
+      <w:numFmt w:val="lowerRoman"/>
+      <w:lvlText w:val="%9."/>
+      <w:lvlJc w:val="right"/>
+      <w:pPr>
+        <w:ind w:left="6480" w:hanging="180"/>
+      </w:pPr>
+    </w:lvl>
+  </w:abstractNum>
+  <w:abstractNum w:abstractNumId="3" w15:restartNumberingAfterBreak="0">
+    <w:nsid w:val="0A271A3A"/>
+    <w:multiLevelType w:val="hybridMultilevel"/>
+    <w:tmpl w:val="D80E4FFE"/>
+    <w:lvl w:ilvl="0" w:tplc="0410000F">
+      <w:start w:val="1"/>
+      <w:numFmt w:val="decimal"/>
+      <w:lvlText w:val="%1."/>
+      <w:lvlJc w:val="left"/>
+      <w:pPr>
+        <w:ind w:left="720" w:hanging="360"/>
+      </w:pPr>
+      <w:rPr>
+        <w:rFonts w:hint="default"/>
+      </w:rPr>
+    </w:lvl>
+    <w:lvl w:ilvl="1" w:tplc="04100019" w:tentative="1">
+      <w:start w:val="1"/>
+      <w:numFmt w:val="lowerLetter"/>
+      <w:lvlText w:val="%2."/>
+      <w:lvlJc w:val="left"/>
+      <w:pPr>
+        <w:ind w:left="1440" w:hanging="360"/>
+      </w:pPr>
+    </w:lvl>
+    <w:lvl w:ilvl="2" w:tplc="0410001B" w:tentative="1">
+      <w:start w:val="1"/>
+      <w:numFmt w:val="lowerRoman"/>
+      <w:lvlText w:val="%3."/>
+      <w:lvlJc w:val="right"/>
+      <w:pPr>
+        <w:ind w:left="2160" w:hanging="180"/>
+      </w:pPr>
+    </w:lvl>
+    <w:lvl w:ilvl="3" w:tplc="0410000F" w:tentative="1">
+      <w:start w:val="1"/>
+      <w:numFmt w:val="decimal"/>
+      <w:lvlText w:val="%4."/>
+      <w:lvlJc w:val="left"/>
+      <w:pPr>
+        <w:ind w:left="2880" w:hanging="360"/>
+      </w:pPr>
+    </w:lvl>
+    <w:lvl w:ilvl="4" w:tplc="04100019" w:tentative="1">
+      <w:start w:val="1"/>
+      <w:numFmt w:val="lowerLetter"/>
+      <w:lvlText w:val="%5."/>
+      <w:lvlJc w:val="left"/>
+      <w:pPr>
+        <w:ind w:left="3600" w:hanging="360"/>
+      </w:pPr>
+    </w:lvl>
+    <w:lvl w:ilvl="5" w:tplc="0410001B" w:tentative="1">
+      <w:start w:val="1"/>
+      <w:numFmt w:val="lowerRoman"/>
+      <w:lvlText w:val="%6."/>
+      <w:lvlJc w:val="right"/>
+      <w:pPr>
+        <w:ind w:left="4320" w:hanging="180"/>
+      </w:pPr>
+    </w:lvl>
+    <w:lvl w:ilvl="6" w:tplc="0410000F" w:tentative="1">
+      <w:start w:val="1"/>
+      <w:numFmt w:val="decimal"/>
+      <w:lvlText w:val="%7."/>
+      <w:lvlJc w:val="left"/>
+      <w:pPr>
+        <w:ind w:left="5040" w:hanging="360"/>
+      </w:pPr>
+    </w:lvl>
+    <w:lvl w:ilvl="7" w:tplc="04100019" w:tentative="1">
+      <w:start w:val="1"/>
+      <w:numFmt w:val="lowerLetter"/>
+      <w:lvlText w:val="%8."/>
+      <w:lvlJc w:val="left"/>
+      <w:pPr>
+        <w:ind w:left="5760" w:hanging="360"/>
+      </w:pPr>
+    </w:lvl>
+    <w:lvl w:ilvl="8" w:tplc="0410001B" w:tentative="1">
+      <w:start w:val="1"/>
+      <w:numFmt w:val="lowerRoman"/>
+      <w:lvlText w:val="%9."/>
+      <w:lvlJc w:val="right"/>
+      <w:pPr>
+        <w:ind w:left="6480" w:hanging="180"/>
+      </w:pPr>
+    </w:lvl>
+  </w:abstractNum>
+  <w:abstractNum w:abstractNumId="4" w15:restartNumberingAfterBreak="0">
+    <w:nsid w:val="2E7C1946"/>
+    <w:multiLevelType w:val="hybridMultilevel"/>
+    <w:tmpl w:val="275C3878"/>
+    <w:lvl w:ilvl="0" w:tplc="0410000F">
+      <w:start w:val="1"/>
+      <w:numFmt w:val="decimal"/>
+      <w:lvlText w:val="%1."/>
+      <w:lvlJc w:val="left"/>
+      <w:pPr>
+        <w:ind w:left="720" w:hanging="360"/>
+      </w:pPr>
+      <w:rPr>
+        <w:rFonts w:hint="default"/>
+      </w:rPr>
+    </w:lvl>
+    <w:lvl w:ilvl="1" w:tplc="04100019" w:tentative="1">
+      <w:start w:val="1"/>
+      <w:numFmt w:val="lowerLetter"/>
+      <w:lvlText w:val="%2."/>
+      <w:lvlJc w:val="left"/>
+      <w:pPr>
+        <w:ind w:left="1440" w:hanging="360"/>
+      </w:pPr>
+    </w:lvl>
+    <w:lvl w:ilvl="2" w:tplc="0410001B" w:tentative="1">
+      <w:start w:val="1"/>
+      <w:numFmt w:val="lowerRoman"/>
+      <w:lvlText w:val="%3."/>
+      <w:lvlJc w:val="right"/>
+      <w:pPr>
+        <w:ind w:left="2160" w:hanging="180"/>
+      </w:pPr>
+    </w:lvl>
+    <w:lvl w:ilvl="3" w:tplc="0410000F" w:tentative="1">
+      <w:start w:val="1"/>
+      <w:numFmt w:val="decimal"/>
+      <w:lvlText w:val="%4."/>
+      <w:lvlJc w:val="left"/>
+      <w:pPr>
+        <w:ind w:left="2880" w:hanging="360"/>
+      </w:pPr>
+    </w:lvl>
+    <w:lvl w:ilvl="4" w:tplc="04100019" w:tentative="1">
+      <w:start w:val="1"/>
+      <w:numFmt w:val="lowerLetter"/>
+      <w:lvlText w:val="%5."/>
+      <w:lvlJc w:val="left"/>
+      <w:pPr>
+        <w:ind w:left="3600" w:hanging="360"/>
+      </w:pPr>
+    </w:lvl>
+    <w:lvl w:ilvl="5" w:tplc="0410001B" w:tentative="1">
+      <w:start w:val="1"/>
+      <w:numFmt w:val="lowerRoman"/>
+      <w:lvlText w:val="%6."/>
+      <w:lvlJc w:val="right"/>
+      <w:pPr>
+        <w:ind w:left="4320" w:hanging="180"/>
+      </w:pPr>
+    </w:lvl>
+    <w:lvl w:ilvl="6" w:tplc="0410000F" w:tentative="1">
+      <w:start w:val="1"/>
+      <w:numFmt w:val="decimal"/>
+      <w:lvlText w:val="%7."/>
+      <w:lvlJc w:val="left"/>
+      <w:pPr>
+        <w:ind w:left="5040" w:hanging="360"/>
+      </w:pPr>
+    </w:lvl>
+    <w:lvl w:ilvl="7" w:tplc="04100019" w:tentative="1">
+      <w:start w:val="1"/>
+      <w:numFmt w:val="lowerLetter"/>
+      <w:lvlText w:val="%8."/>
+      <w:lvlJc w:val="left"/>
+      <w:pPr>
+        <w:ind w:left="5760" w:hanging="360"/>
+      </w:pPr>
+    </w:lvl>
+    <w:lvl w:ilvl="8" w:tplc="0410001B" w:tentative="1">
+      <w:start w:val="1"/>
+      <w:numFmt w:val="lowerRoman"/>
+      <w:lvlText w:val="%9."/>
+      <w:lvlJc w:val="right"/>
+      <w:pPr>
+        <w:ind w:left="6480" w:hanging="180"/>
+      </w:pPr>
+    </w:lvl>
+  </w:abstractNum>
+  <w:abstractNum w:abstractNumId="5" w15:restartNumberingAfterBreak="0">
+    <w:nsid w:val="435A19D2"/>
+    <w:multiLevelType w:val="hybridMultilevel"/>
+    <w:tmpl w:val="431CD40A"/>
+    <w:lvl w:ilvl="0" w:tplc="0410000F">
+      <w:start w:val="1"/>
+      <w:numFmt w:val="decimal"/>
+      <w:lvlText w:val="%1."/>
+      <w:lvlJc w:val="left"/>
+      <w:pPr>
+        <w:ind w:left="720" w:hanging="360"/>
+      </w:pPr>
+      <w:rPr>
+        <w:rFonts w:hint="default"/>
+      </w:rPr>
+    </w:lvl>
+    <w:lvl w:ilvl="1" w:tplc="04100019" w:tentative="1">
+      <w:start w:val="1"/>
+      <w:numFmt w:val="lowerLetter"/>
+      <w:lvlText w:val="%2."/>
+      <w:lvlJc w:val="left"/>
+      <w:pPr>
+        <w:ind w:left="1440" w:hanging="360"/>
+      </w:pPr>
+    </w:lvl>
+    <w:lvl w:ilvl="2" w:tplc="0410001B" w:tentative="1">
+      <w:start w:val="1"/>
+      <w:numFmt w:val="lowerRoman"/>
+      <w:lvlText w:val="%3."/>
+      <w:lvlJc w:val="right"/>
+      <w:pPr>
+        <w:ind w:left="2160" w:hanging="180"/>
+      </w:pPr>
+    </w:lvl>
+    <w:lvl w:ilvl="3" w:tplc="0410000F" w:tentative="1">
+      <w:start w:val="1"/>
+      <w:numFmt w:val="decimal"/>
+      <w:lvlText w:val="%4."/>
+      <w:lvlJc w:val="left"/>
+      <w:pPr>
+        <w:ind w:left="2880" w:hanging="360"/>
+      </w:pPr>
+    </w:lvl>
+    <w:lvl w:ilvl="4" w:tplc="04100019" w:tentative="1">
+      <w:start w:val="1"/>
+      <w:numFmt w:val="lowerLetter"/>
+      <w:lvlText w:val="%5."/>
+      <w:lvlJc w:val="left"/>
+      <w:pPr>
+        <w:ind w:left="3600" w:hanging="360"/>
+      </w:pPr>
+    </w:lvl>
+    <w:lvl w:ilvl="5" w:tplc="0410001B" w:tentative="1">
+      <w:start w:val="1"/>
+      <w:numFmt w:val="lowerRoman"/>
+      <w:lvlText w:val="%6."/>
+      <w:lvlJc w:val="right"/>
+      <w:pPr>
+        <w:ind w:left="4320" w:hanging="180"/>
+      </w:pPr>
+    </w:lvl>
+    <w:lvl w:ilvl="6" w:tplc="0410000F" w:tentative="1">
+      <w:start w:val="1"/>
+      <w:numFmt w:val="decimal"/>
+      <w:lvlText w:val="%7."/>
+      <w:lvlJc w:val="left"/>
+      <w:pPr>
+        <w:ind w:left="5040" w:hanging="360"/>
+      </w:pPr>
+    </w:lvl>
+    <w:lvl w:ilvl="7" w:tplc="04100019" w:tentative="1">
+      <w:start w:val="1"/>
+      <w:numFmt w:val="lowerLetter"/>
+      <w:lvlText w:val="%8."/>
+      <w:lvlJc w:val="left"/>
+      <w:pPr>
+        <w:ind w:left="5760" w:hanging="360"/>
+      </w:pPr>
+    </w:lvl>
+    <w:lvl w:ilvl="8" w:tplc="0410001B" w:tentative="1">
+      <w:start w:val="1"/>
+      <w:numFmt w:val="lowerRoman"/>
+      <w:lvlText w:val="%9."/>
+      <w:lvlJc w:val="right"/>
+      <w:pPr>
+        <w:ind w:left="6480" w:hanging="180"/>
+      </w:pPr>
+    </w:lvl>
+  </w:abstractNum>
+  <w:abstractNum w:abstractNumId="6" w15:restartNumberingAfterBreak="0">
+    <w:nsid w:val="5FB72AF8"/>
+    <w:multiLevelType w:val="hybridMultilevel"/>
+    <w:tmpl w:val="431CD40A"/>
+    <w:lvl w:ilvl="0" w:tplc="0410000F">
+      <w:start w:val="1"/>
+      <w:numFmt w:val="decimal"/>
+      <w:lvlText w:val="%1."/>
+      <w:lvlJc w:val="left"/>
+      <w:pPr>
+        <w:ind w:left="720" w:hanging="360"/>
+      </w:pPr>
+      <w:rPr>
+        <w:rFonts w:hint="default"/>
+      </w:rPr>
+    </w:lvl>
+    <w:lvl w:ilvl="1" w:tplc="04100019" w:tentative="1">
+      <w:start w:val="1"/>
+      <w:numFmt w:val="lowerLetter"/>
+      <w:lvlText w:val="%2."/>
+      <w:lvlJc w:val="left"/>
+      <w:pPr>
+        <w:ind w:left="1440" w:hanging="360"/>
+      </w:pPr>
+    </w:lvl>
+    <w:lvl w:ilvl="2" w:tplc="0410001B" w:tentative="1">
+      <w:start w:val="1"/>
+      <w:numFmt w:val="lowerRoman"/>
+      <w:lvlText w:val="%3."/>
+      <w:lvlJc w:val="right"/>
+      <w:pPr>
+        <w:ind w:left="2160" w:hanging="180"/>
+      </w:pPr>
+    </w:lvl>
+    <w:lvl w:ilvl="3" w:tplc="0410000F" w:tentative="1">
+      <w:start w:val="1"/>
+      <w:numFmt w:val="decimal"/>
+      <w:lvlText w:val="%4."/>
+      <w:lvlJc w:val="left"/>
+      <w:pPr>
+        <w:ind w:left="2880" w:hanging="360"/>
+      </w:pPr>
+    </w:lvl>
+    <w:lvl w:ilvl="4" w:tplc="04100019" w:tentative="1">
+      <w:start w:val="1"/>
+      <w:numFmt w:val="lowerLetter"/>
+      <w:lvlText w:val="%5."/>
+      <w:lvlJc w:val="left"/>
+      <w:pPr>
+        <w:ind w:left="3600" w:hanging="360"/>
+      </w:pPr>
+    </w:lvl>
+    <w:lvl w:ilvl="5" w:tplc="0410001B" w:tentative="1">
+      <w:start w:val="1"/>
+      <w:numFmt w:val="lowerRoman"/>
+      <w:lvlText w:val="%6."/>
+      <w:lvlJc w:val="right"/>
+      <w:pPr>
+        <w:ind w:left="4320" w:hanging="180"/>
+      </w:pPr>
+    </w:lvl>
+    <w:lvl w:ilvl="6" w:tplc="0410000F" w:tentative="1">
+      <w:start w:val="1"/>
+      <w:numFmt w:val="decimal"/>
+      <w:lvlText w:val="%7."/>
+      <w:lvlJc w:val="left"/>
+      <w:pPr>
+        <w:ind w:left="5040" w:hanging="360"/>
+      </w:pPr>
+    </w:lvl>
+    <w:lvl w:ilvl="7" w:tplc="04100019" w:tentative="1">
+      <w:start w:val="1"/>
+      <w:numFmt w:val="lowerLetter"/>
+      <w:lvlText w:val="%8."/>
+      <w:lvlJc w:val="left"/>
+      <w:pPr>
+        <w:ind w:left="5760" w:hanging="360"/>
+      </w:pPr>
+    </w:lvl>
+    <w:lvl w:ilvl="8" w:tplc="0410001B" w:tentative="1">
+      <w:start w:val="1"/>
+      <w:numFmt w:val="lowerRoman"/>
+      <w:lvlText w:val="%9."/>
+      <w:lvlJc w:val="right"/>
+      <w:pPr>
+        <w:ind w:left="6480" w:hanging="180"/>
+      </w:pPr>
+    </w:lvl>
+  </w:abstractNum>
+  <w:abstractNum w:abstractNumId="7" w15:restartNumberingAfterBreak="0">
+    <w:nsid w:val="6A1C006D"/>
+    <w:multiLevelType w:val="hybridMultilevel"/>
+    <w:tmpl w:val="A8704406"/>
+    <w:lvl w:ilvl="0" w:tplc="0410000F">
+      <w:start w:val="1"/>
+      <w:numFmt w:val="decimal"/>
+      <w:lvlText w:val="%1."/>
+      <w:lvlJc w:val="left"/>
+      <w:pPr>
+        <w:ind w:left="720" w:hanging="360"/>
+      </w:pPr>
+      <w:rPr>
+        <w:rFonts w:hint="default"/>
+      </w:rPr>
+    </w:lvl>
+    <w:lvl w:ilvl="1" w:tplc="04100019" w:tentative="1">
+      <w:start w:val="1"/>
+      <w:numFmt w:val="lowerLetter"/>
+      <w:lvlText w:val="%2."/>
+      <w:lvlJc w:val="left"/>
+      <w:pPr>
+        <w:ind w:left="1440" w:hanging="360"/>
+      </w:pPr>
+    </w:lvl>
+    <w:lvl w:ilvl="2" w:tplc="0410001B" w:tentative="1">
+      <w:start w:val="1"/>
+      <w:numFmt w:val="lowerRoman"/>
+      <w:lvlText w:val="%3."/>
+      <w:lvlJc w:val="right"/>
+      <w:pPr>
+        <w:ind w:left="2160" w:hanging="180"/>
+      </w:pPr>
+    </w:lvl>
+    <w:lvl w:ilvl="3" w:tplc="0410000F" w:tentative="1">
+      <w:start w:val="1"/>
+      <w:numFmt w:val="decimal"/>
+      <w:lvlText w:val="%4."/>
+      <w:lvlJc w:val="left"/>
+      <w:pPr>
+        <w:ind w:left="2880" w:hanging="360"/>
+      </w:pPr>
+    </w:lvl>
+    <w:lvl w:ilvl="4" w:tplc="04100019" w:tentative="1">
+      <w:start w:val="1"/>
+      <w:numFmt w:val="lowerLetter"/>
+      <w:lvlText w:val="%5."/>
+      <w:lvlJc w:val="left"/>
+      <w:pPr>
+        <w:ind w:left="3600" w:hanging="360"/>
+      </w:pPr>
+    </w:lvl>
+    <w:lvl w:ilvl="5" w:tplc="0410001B" w:tentative="1">
+      <w:start w:val="1"/>
+      <w:numFmt w:val="lowerRoman"/>
+      <w:lvlText w:val="%6."/>
+      <w:lvlJc w:val="right"/>
+      <w:pPr>
+        <w:ind w:left="4320" w:hanging="180"/>
+      </w:pPr>
+    </w:lvl>
+    <w:lvl w:ilvl="6" w:tplc="0410000F" w:tentative="1">
+      <w:start w:val="1"/>
+      <w:numFmt w:val="decimal"/>
+      <w:lvlText w:val="%7."/>
+      <w:lvlJc w:val="left"/>
+      <w:pPr>
+        <w:ind w:left="5040" w:hanging="360"/>
+      </w:pPr>
+    </w:lvl>
+    <w:lvl w:ilvl="7" w:tplc="04100019" w:tentative="1">
+      <w:start w:val="1"/>
+      <w:numFmt w:val="lowerLetter"/>
+      <w:lvlText w:val="%8."/>
+      <w:lvlJc w:val="left"/>
+      <w:pPr>
+        <w:ind w:left="5760" w:hanging="360"/>
+      </w:pPr>
+    </w:lvl>
+    <w:lvl w:ilvl="8" w:tplc="0410001B" w:tentative="1">
+      <w:start w:val="1"/>
+      <w:numFmt w:val="lowerRoman"/>
+      <w:lvlText w:val="%9."/>
+      <w:lvlJc w:val="right"/>
+      <w:pPr>
+        <w:ind w:left="6480" w:hanging="180"/>
+      </w:pPr>
+    </w:lvl>
+  </w:abstractNum>
+  <w:abstractNum w:abstractNumId="8" w15:restartNumberingAfterBreak="0">
+    <w:nsid w:val="6EBF5296"/>
+    <w:multiLevelType w:val="hybridMultilevel"/>
+    <w:tmpl w:val="DE644FE2"/>
+    <w:lvl w:ilvl="0" w:tplc="0410000F">
+      <w:start w:val="1"/>
+      <w:numFmt w:val="decimal"/>
+      <w:lvlText w:val="%1."/>
+      <w:lvlJc w:val="left"/>
+      <w:pPr>
+        <w:ind w:left="720" w:hanging="360"/>
+      </w:pPr>
+      <w:rPr>
+        <w:rFonts w:hint="default"/>
+      </w:rPr>
+    </w:lvl>
+    <w:lvl w:ilvl="1" w:tplc="04100019" w:tentative="1">
+      <w:start w:val="1"/>
+      <w:numFmt w:val="lowerLetter"/>
+      <w:lvlText w:val="%2."/>
+      <w:lvlJc w:val="left"/>
+      <w:pPr>
+        <w:ind w:left="1440" w:hanging="360"/>
+      </w:pPr>
+    </w:lvl>
+    <w:lvl w:ilvl="2" w:tplc="0410001B" w:tentative="1">
+      <w:start w:val="1"/>
+      <w:numFmt w:val="lowerRoman"/>
+      <w:lvlText w:val="%3."/>
+      <w:lvlJc w:val="right"/>
+      <w:pPr>
+        <w:ind w:left="2160" w:hanging="180"/>
+      </w:pPr>
+    </w:lvl>
+    <w:lvl w:ilvl="3" w:tplc="0410000F" w:tentative="1">
+      <w:start w:val="1"/>
+      <w:numFmt w:val="decimal"/>
+      <w:lvlText w:val="%4."/>
+      <w:lvlJc w:val="left"/>
+      <w:pPr>
+        <w:ind w:left="2880" w:hanging="360"/>
+      </w:pPr>
+    </w:lvl>
+    <w:lvl w:ilvl="4" w:tplc="04100019" w:tentative="1">
+      <w:start w:val="1"/>
+      <w:numFmt w:val="lowerLetter"/>
+      <w:lvlText w:val="%5."/>
+      <w:lvlJc w:val="left"/>
+      <w:pPr>
+        <w:ind w:left="3600" w:hanging="360"/>
+      </w:pPr>
+    </w:lvl>
+    <w:lvl w:ilvl="5" w:tplc="0410001B" w:tentative="1">
+      <w:start w:val="1"/>
+      <w:numFmt w:val="lowerRoman"/>
+      <w:lvlText w:val="%6."/>
+      <w:lvlJc w:val="right"/>
+      <w:pPr>
+        <w:ind w:left="4320" w:hanging="180"/>
+      </w:pPr>
+    </w:lvl>
+    <w:lvl w:ilvl="6" w:tplc="0410000F" w:tentative="1">
+      <w:start w:val="1"/>
+      <w:numFmt w:val="decimal"/>
+      <w:lvlText w:val="%7."/>
+      <w:lvlJc w:val="left"/>
+      <w:pPr>
+        <w:ind w:left="5040" w:hanging="360"/>
+      </w:pPr>
+    </w:lvl>
+    <w:lvl w:ilvl="7" w:tplc="04100019" w:tentative="1">
+      <w:start w:val="1"/>
+      <w:numFmt w:val="lowerLetter"/>
+      <w:lvlText w:val="%8."/>
+      <w:lvlJc w:val="left"/>
+      <w:pPr>
+        <w:ind w:left="5760" w:hanging="360"/>
+      </w:pPr>
+    </w:lvl>
+    <w:lvl w:ilvl="8" w:tplc="0410001B" w:tentative="1">
+      <w:start w:val="1"/>
+      <w:numFmt w:val="lowerRoman"/>
+      <w:lvlText w:val="%9."/>
+      <w:lvlJc w:val="right"/>
+      <w:pPr>
+        <w:ind w:left="6480" w:hanging="180"/>
+      </w:pPr>
+    </w:lvl>
+  </w:abstractNum>
+  <w:abstractNum w:abstractNumId="9" w15:restartNumberingAfterBreak="0">
+    <w:nsid w:val="74104A7A"/>
+    <w:multiLevelType w:val="hybridMultilevel"/>
+    <w:tmpl w:val="791EFEF6"/>
+    <w:lvl w:ilvl="0" w:tplc="0410000F">
+      <w:start w:val="1"/>
+      <w:numFmt w:val="decimal"/>
+      <w:lvlText w:val="%1."/>
+      <w:lvlJc w:val="left"/>
+      <w:pPr>
+        <w:ind w:left="720" w:hanging="360"/>
+      </w:pPr>
+      <w:rPr>
+        <w:rFonts w:hint="default"/>
+      </w:rPr>
+    </w:lvl>
+    <w:lvl w:ilvl="1" w:tplc="04100019" w:tentative="1">
+      <w:start w:val="1"/>
+      <w:numFmt w:val="lowerLetter"/>
+      <w:lvlText w:val="%2."/>
+      <w:lvlJc w:val="left"/>
+      <w:pPr>
+        <w:ind w:left="1440" w:hanging="360"/>
+      </w:pPr>
+    </w:lvl>
+    <w:lvl w:ilvl="2" w:tplc="0410001B" w:tentative="1">
+      <w:start w:val="1"/>
+      <w:numFmt w:val="lowerRoman"/>
+      <w:lvlText w:val="%3."/>
+      <w:lvlJc w:val="right"/>
+      <w:pPr>
+        <w:ind w:left="2160" w:hanging="180"/>
+      </w:pPr>
+    </w:lvl>
+    <w:lvl w:ilvl="3" w:tplc="0410000F" w:tentative="1">
+      <w:start w:val="1"/>
+      <w:numFmt w:val="decimal"/>
+      <w:lvlText w:val="%4."/>
+      <w:lvlJc w:val="left"/>
+      <w:pPr>
+        <w:ind w:left="2880" w:hanging="360"/>
+      </w:pPr>
+    </w:lvl>
+    <w:lvl w:ilvl="4" w:tplc="04100019" w:tentative="1">
+      <w:start w:val="1"/>
+      <w:numFmt w:val="lowerLetter"/>
+      <w:lvlText w:val="%5."/>
+      <w:lvlJc w:val="left"/>
+      <w:pPr>
+        <w:ind w:left="3600" w:hanging="360"/>
+      </w:pPr>
+    </w:lvl>
+    <w:lvl w:ilvl="5" w:tplc="0410001B" w:tentative="1">
+      <w:start w:val="1"/>
+      <w:numFmt w:val="lowerRoman"/>
+      <w:lvlText w:val="%6."/>
+      <w:lvlJc w:val="right"/>
+      <w:pPr>
+        <w:ind w:left="4320" w:hanging="180"/>
+      </w:pPr>
+    </w:lvl>
+    <w:lvl w:ilvl="6" w:tplc="0410000F" w:tentative="1">
+      <w:start w:val="1"/>
+      <w:numFmt w:val="decimal"/>
+      <w:lvlText w:val="%7."/>
+      <w:lvlJc w:val="left"/>
+      <w:pPr>
+        <w:ind w:left="5040" w:hanging="360"/>
+      </w:pPr>
+    </w:lvl>
+    <w:lvl w:ilvl="7" w:tplc="04100019" w:tentative="1">
+      <w:start w:val="1"/>
+      <w:numFmt w:val="lowerLetter"/>
+      <w:lvlText w:val="%8."/>
+      <w:lvlJc w:val="left"/>
+      <w:pPr>
+        <w:ind w:left="5760" w:hanging="360"/>
+      </w:pPr>
+    </w:lvl>
+    <w:lvl w:ilvl="8" w:tplc="0410001B" w:tentative="1">
+      <w:start w:val="1"/>
+      <w:numFmt w:val="lowerRoman"/>
+      <w:lvlText w:val="%9."/>
+      <w:lvlJc w:val="right"/>
+      <w:pPr>
+        <w:ind w:left="6480" w:hanging="180"/>
+      </w:pPr>
+    </w:lvl>
+  </w:abstractNum>
+  <w:abstractNum w:abstractNumId="10" w15:restartNumberingAfterBreak="0">
+    <w:nsid w:val="74CE6124"/>
+    <w:multiLevelType w:val="hybridMultilevel"/>
+    <w:tmpl w:val="DE644FE2"/>
+    <w:lvl w:ilvl="0" w:tplc="0410000F">
+      <w:start w:val="1"/>
+      <w:numFmt w:val="decimal"/>
+      <w:lvlText w:val="%1."/>
+      <w:lvlJc w:val="left"/>
+      <w:pPr>
+        <w:ind w:left="720" w:hanging="360"/>
+      </w:pPr>
+      <w:rPr>
+        <w:rFonts w:hint="default"/>
+      </w:rPr>
+    </w:lvl>
+    <w:lvl w:ilvl="1" w:tplc="04100019" w:tentative="1">
+      <w:start w:val="1"/>
+      <w:numFmt w:val="lowerLetter"/>
+      <w:lvlText w:val="%2."/>
+      <w:lvlJc w:val="left"/>
+      <w:pPr>
+        <w:ind w:left="1440" w:hanging="360"/>
+      </w:pPr>
+    </w:lvl>
+    <w:lvl w:ilvl="2" w:tplc="0410001B" w:tentative="1">
+      <w:start w:val="1"/>
+      <w:numFmt w:val="lowerRoman"/>
+      <w:lvlText w:val="%3."/>
+      <w:lvlJc w:val="right"/>
+      <w:pPr>
+        <w:ind w:left="2160" w:hanging="180"/>
+      </w:pPr>
+    </w:lvl>
+    <w:lvl w:ilvl="3" w:tplc="0410000F" w:tentative="1">
+      <w:start w:val="1"/>
+      <w:numFmt w:val="decimal"/>
+      <w:lvlText w:val="%4."/>
+      <w:lvlJc w:val="left"/>
+      <w:pPr>
+        <w:ind w:left="2880" w:hanging="360"/>
+      </w:pPr>
+    </w:lvl>
+    <w:lvl w:ilvl="4" w:tplc="04100019" w:tentative="1">
+      <w:start w:val="1"/>
+      <w:numFmt w:val="lowerLetter"/>
+      <w:lvlText w:val="%5."/>
+      <w:lvlJc w:val="left"/>
+      <w:pPr>
+        <w:ind w:left="3600" w:hanging="360"/>
+      </w:pPr>
+    </w:lvl>
+    <w:lvl w:ilvl="5" w:tplc="0410001B" w:tentative="1">
+      <w:start w:val="1"/>
+      <w:numFmt w:val="lowerRoman"/>
+      <w:lvlText w:val="%6."/>
+      <w:lvlJc w:val="right"/>
+      <w:pPr>
+        <w:ind w:left="4320" w:hanging="180"/>
+      </w:pPr>
+    </w:lvl>
+    <w:lvl w:ilvl="6" w:tplc="0410000F" w:tentative="1">
+      <w:start w:val="1"/>
+      <w:numFmt w:val="decimal"/>
+      <w:lvlText w:val="%7."/>
+      <w:lvlJc w:val="left"/>
+      <w:pPr>
+        <w:ind w:left="5040" w:hanging="360"/>
+      </w:pPr>
+    </w:lvl>
+    <w:lvl w:ilvl="7" w:tplc="04100019" w:tentative="1">
+      <w:start w:val="1"/>
+      <w:numFmt w:val="lowerLetter"/>
+      <w:lvlText w:val="%8."/>
+      <w:lvlJc w:val="left"/>
+      <w:pPr>
+        <w:ind w:left="5760" w:hanging="360"/>
+      </w:pPr>
+    </w:lvl>
+    <w:lvl w:ilvl="8" w:tplc="0410001B" w:tentative="1">
+      <w:start w:val="1"/>
+      <w:numFmt w:val="lowerRoman"/>
+      <w:lvlText w:val="%9."/>
+      <w:lvlJc w:val="right"/>
+      <w:pPr>
+        <w:ind w:left="6480" w:hanging="180"/>
+      </w:pPr>
+    </w:lvl>
+  </w:abstractNum>
+  <w:num w:numId="1">
+    <w:abstractNumId w:val="8"/>
+  </w:num>
+  <w:num w:numId="2">
+    <w:abstractNumId w:val="5"/>
+  </w:num>
+  <w:num w:numId="3">
+    <w:abstractNumId w:val="2"/>
+  </w:num>
+  <w:num w:numId="4">
+    <w:abstractNumId w:val="9"/>
+  </w:num>
+  <w:num w:numId="5">
+    <w:abstractNumId w:val="0"/>
+  </w:num>
+  <w:num w:numId="6">
+    <w:abstractNumId w:val="1"/>
+  </w:num>
+  <w:num w:numId="7">
+    <w:abstractNumId w:val="3"/>
+  </w:num>
+  <w:num w:numId="8">
+    <w:abstractNumId w:val="7"/>
+  </w:num>
+  <w:num w:numId="9">
+    <w:abstractNumId w:val="10"/>
+  </w:num>
+  <w:num w:numId="10">
+    <w:abstractNumId w:val="6"/>
+  </w:num>
+  <w:num w:numId="11">
+    <w:abstractNumId w:val="4"/>
+  </w:num>
+</w:numbering>
 </file>
 
 <file path=word/styles.xml><?xml version="1.0" encoding="utf-8"?>
@@ -679,6 +3276,36 @@
     <w:semiHidden/>
     <w:unhideWhenUsed/>
   </w:style>
+  <w:style w:type="table" w:styleId="Grigliatabella">
+    <w:name w:val="Table Grid"/>
+    <w:basedOn w:val="Tabellanormale"/>
+    <w:uiPriority w:val="39"/>
+    <w:rsid w:val="00484498"/>
+    <w:pPr>
+      <w:spacing w:after="0" w:line="240" w:lineRule="auto"/>
+    </w:pPr>
+    <w:tblPr>
+      <w:tblBorders>
+        <w:top w:val="single" w:sz="4" w:space="0" w:color="auto"/>
+        <w:left w:val="single" w:sz="4" w:space="0" w:color="auto"/>
+        <w:bottom w:val="single" w:sz="4" w:space="0" w:color="auto"/>
+        <w:right w:val="single" w:sz="4" w:space="0" w:color="auto"/>
+        <w:insideH w:val="single" w:sz="4" w:space="0" w:color="auto"/>
+        <w:insideV w:val="single" w:sz="4" w:space="0" w:color="auto"/>
+      </w:tblBorders>
+    </w:tblPr>
+  </w:style>
+  <w:style w:type="paragraph" w:styleId="Paragrafoelenco">
+    <w:name w:val="List Paragraph"/>
+    <w:basedOn w:val="Normale"/>
+    <w:uiPriority w:val="34"/>
+    <w:qFormat/>
+    <w:rsid w:val="00484498"/>
+    <w:pPr>
+      <w:ind w:left="720"/>
+      <w:contextualSpacing/>
+    </w:pPr>
+  </w:style>
 </w:styles>
 </file>
 

</xml_diff>